<commit_message>
Finalizare manual de utilizare (docx)
</commit_message>
<xml_diff>
--- a/Documentație/7 Imagini/Manual_Autentificare_Biblioteca.docx
+++ b/Documentație/7 Imagini/Manual_Autentificare_Biblioteca.docx
@@ -130,7 +130,112 @@
           <w:sz w:val="28"/>
           <w:szCs w:val="28"/>
         </w:rPr>
-        <w:t>Scopul</w:t>
+        <w:t>Introducere</w:t>
+      </w:r>
+      <w:proofErr w:type="spellEnd"/>
+      <w:r>
+        <w:rPr>
+          <w:b/>
+          <w:bCs/>
+          <w:sz w:val="28"/>
+          <w:szCs w:val="28"/>
+        </w:rPr>
+        <w:t>:</w:t>
+      </w:r>
+    </w:p>
+    <w:p>
+      <w:proofErr w:type="spellStart"/>
+      <w:r>
+        <w:t>Fereastra</w:t>
+      </w:r>
+      <w:proofErr w:type="spellEnd"/>
+      <w:r>
+        <w:t xml:space="preserve"> de </w:t>
+      </w:r>
+      <w:proofErr w:type="spellStart"/>
+      <w:r>
+        <w:t>autentificare</w:t>
+      </w:r>
+      <w:proofErr w:type="spellEnd"/>
+      <w:r>
+        <w:t xml:space="preserve"> are </w:t>
+      </w:r>
+      <w:proofErr w:type="spellStart"/>
+      <w:r>
+        <w:t>rolul</w:t>
+      </w:r>
+      <w:proofErr w:type="spellEnd"/>
+      <w:r>
+        <w:t xml:space="preserve"> de a </w:t>
+      </w:r>
+      <w:proofErr w:type="spellStart"/>
+      <w:r>
+        <w:t>verifica</w:t>
+      </w:r>
+      <w:proofErr w:type="spellEnd"/>
+      <w:r>
+        <w:t xml:space="preserve"> identitatea utilizatorilor care doresc să acceseze sistemul de gestionare a bibliotecii. Aceasta este prima etapă </w:t>
+      </w:r>
+      <w:proofErr w:type="spellStart"/>
+      <w:r>
+        <w:t>înainte</w:t>
+      </w:r>
+      <w:proofErr w:type="spellEnd"/>
+      <w:r>
+        <w:t xml:space="preserve"> de a </w:t>
+      </w:r>
+      <w:proofErr w:type="spellStart"/>
+      <w:r>
+        <w:t>putea</w:t>
+      </w:r>
+      <w:proofErr w:type="spellEnd"/>
+      <w:r>
+        <w:t xml:space="preserve"> </w:t>
+      </w:r>
+      <w:proofErr w:type="spellStart"/>
+      <w:r>
+        <w:t>folosi</w:t>
+      </w:r>
+      <w:proofErr w:type="spellEnd"/>
+      <w:r>
+        <w:t xml:space="preserve"> </w:t>
+      </w:r>
+      <w:proofErr w:type="spellStart"/>
+      <w:r>
+        <w:t>funcționalitățile</w:t>
+      </w:r>
+      <w:proofErr w:type="spellEnd"/>
+      <w:r>
+        <w:t xml:space="preserve"> </w:t>
+      </w:r>
+      <w:proofErr w:type="spellStart"/>
+      <w:r>
+        <w:t>aplicației</w:t>
+      </w:r>
+      <w:proofErr w:type="spellEnd"/>
+      <w:r>
+        <w:t>.</w:t>
+      </w:r>
+    </w:p>
+    <w:p>
+      <w:pPr>
+        <w:spacing w:after="0"/>
+        <w:rPr>
+          <w:b/>
+          <w:bCs/>
+          <w:sz w:val="28"/>
+          <w:szCs w:val="28"/>
+        </w:rPr>
+      </w:pPr>
+      <w:proofErr w:type="spellStart"/>
+      <w:r>
+        <w:rPr>
+          <w:b/>
+          <w:bCs/>
+          <w:sz w:val="28"/>
+          <w:szCs w:val="28"/>
+        </w:rPr>
+        <w:t>Pași</w:t>
       </w:r>
       <w:proofErr w:type="spellEnd"/>
       <w:r>
@@ -150,7 +255,27 @@
           <w:sz w:val="28"/>
           <w:szCs w:val="28"/>
         </w:rPr>
-        <w:t>ferestrei</w:t>
+        <w:t>pentru</w:t>
+      </w:r>
+      <w:proofErr w:type="spellEnd"/>
+      <w:r>
+        <w:rPr>
+          <w:b/>
+          <w:bCs/>
+          <w:sz w:val="28"/>
+          <w:szCs w:val="28"/>
+        </w:rPr>
+        <w:t xml:space="preserve"> </w:t>
+      </w:r>
+      <w:proofErr w:type="spellStart"/>
+      <w:r>
+        <w:rPr>
+          <w:b/>
+          <w:bCs/>
+          <w:sz w:val="28"/>
+          <w:szCs w:val="28"/>
+        </w:rPr>
+        <w:t>autentificare</w:t>
       </w:r>
       <w:proofErr w:type="spellEnd"/>
       <w:r>
@@ -164,9 +289,20 @@
       </w:r>
     </w:p>
     <w:p>
-      <w:proofErr w:type="spellStart"/>
-      <w:r>
-        <w:t>Fereastra</w:t>
+      <w:pPr>
+        <w:pStyle w:val="ListNumber"/>
+      </w:pPr>
+      <w:proofErr w:type="spellStart"/>
+      <w:r>
+        <w:t>Introduceți</w:t>
+      </w:r>
+      <w:proofErr w:type="spellEnd"/>
+      <w:r>
+        <w:t xml:space="preserve"> </w:t>
+      </w:r>
+      <w:proofErr w:type="spellStart"/>
+      <w:r>
+        <w:t>numele</w:t>
       </w:r>
       <w:proofErr w:type="spellEnd"/>
       <w:r>
@@ -174,23 +310,7 @@
       </w:r>
       <w:proofErr w:type="spellStart"/>
       <w:r>
-        <w:t>autentificare</w:t>
-      </w:r>
-      <w:proofErr w:type="spellEnd"/>
-      <w:r>
-        <w:t xml:space="preserve"> are </w:t>
-      </w:r>
-      <w:proofErr w:type="spellStart"/>
-      <w:r>
-        <w:t>rolul</w:t>
-      </w:r>
-      <w:proofErr w:type="spellEnd"/>
-      <w:r>
-        <w:t xml:space="preserve"> de a verifica identitatea utilizatorilor care doresc să acceseze sistemul de gestionare a bibliotecii. Aceasta este prima etapă înainte de a </w:t>
-      </w:r>
-      <w:proofErr w:type="spellStart"/>
-      <w:r>
-        <w:t>putea</w:t>
+        <w:t>utilizator</w:t>
       </w:r>
       <w:proofErr w:type="spellEnd"/>
       <w:r>
@@ -198,171 +318,86 @@
       </w:r>
       <w:proofErr w:type="spellStart"/>
       <w:r>
-        <w:t>folosi</w:t>
-      </w:r>
-      <w:proofErr w:type="spellEnd"/>
-      <w:r>
-        <w:t xml:space="preserve"> </w:t>
-      </w:r>
-      <w:proofErr w:type="spellStart"/>
-      <w:r>
-        <w:t>funcționalitățile</w:t>
-      </w:r>
-      <w:proofErr w:type="spellEnd"/>
-      <w:r>
-        <w:t xml:space="preserve"> </w:t>
-      </w:r>
-      <w:proofErr w:type="spellStart"/>
-      <w:r>
-        <w:t>aplicației</w:t>
-      </w:r>
-      <w:proofErr w:type="spellEnd"/>
-      <w:r>
-        <w:t>.</w:t>
+        <w:t>furnizat</w:t>
+      </w:r>
+      <w:proofErr w:type="spellEnd"/>
+      <w:r>
+        <w:t xml:space="preserve"> de </w:t>
+      </w:r>
+      <w:proofErr w:type="spellStart"/>
+      <w:r>
+        <w:t>administratorul</w:t>
+      </w:r>
+      <w:proofErr w:type="spellEnd"/>
+      <w:r>
+        <w:t xml:space="preserve"> sistemului (de exemplu: admin1, bibliotecar2, etc.).</w:t>
       </w:r>
     </w:p>
     <w:p>
       <w:pPr>
-        <w:spacing w:after="0"/>
-        <w:rPr>
-          <w:b/>
-          <w:bCs/>
-          <w:sz w:val="28"/>
-          <w:szCs w:val="28"/>
-        </w:rPr>
-      </w:pPr>
-      <w:proofErr w:type="spellStart"/>
-      <w:r>
-        <w:rPr>
-          <w:b/>
-          <w:bCs/>
-          <w:sz w:val="28"/>
-          <w:szCs w:val="28"/>
-        </w:rPr>
-        <w:t>Pași</w:t>
-      </w:r>
-      <w:proofErr w:type="spellEnd"/>
-      <w:r>
-        <w:rPr>
-          <w:b/>
-          <w:bCs/>
-          <w:sz w:val="28"/>
-          <w:szCs w:val="28"/>
-        </w:rPr>
+        <w:pStyle w:val="ListNumber"/>
+      </w:pPr>
+      <w:proofErr w:type="spellStart"/>
+      <w:r>
+        <w:t>I</w:t>
+      </w:r>
+      <w:r>
+        <w:t>ntroduceți</w:t>
+      </w:r>
+      <w:proofErr w:type="spellEnd"/>
+      <w:r>
         <w:t xml:space="preserve"> </w:t>
       </w:r>
       <w:proofErr w:type="spellStart"/>
       <w:r>
-        <w:rPr>
-          <w:b/>
-          <w:bCs/>
-          <w:sz w:val="28"/>
-          <w:szCs w:val="28"/>
-        </w:rPr>
-        <w:t>pentru</w:t>
-      </w:r>
-      <w:proofErr w:type="spellEnd"/>
-      <w:r>
-        <w:rPr>
-          <w:b/>
-          <w:bCs/>
-          <w:sz w:val="28"/>
-          <w:szCs w:val="28"/>
-        </w:rPr>
+        <w:t>parola</w:t>
+      </w:r>
+      <w:proofErr w:type="spellEnd"/>
+      <w:r>
+        <w:t xml:space="preserve">: </w:t>
+      </w:r>
+      <w:proofErr w:type="spellStart"/>
+      <w:r>
+        <w:t>Tastați</w:t>
+      </w:r>
+      <w:proofErr w:type="spellEnd"/>
+      <w:r>
         <w:t xml:space="preserve"> </w:t>
       </w:r>
       <w:proofErr w:type="spellStart"/>
       <w:r>
-        <w:rPr>
-          <w:b/>
-          <w:bCs/>
-          <w:sz w:val="28"/>
-          <w:szCs w:val="28"/>
-        </w:rPr>
-        <w:t>autentificare</w:t>
-      </w:r>
-      <w:proofErr w:type="spellEnd"/>
-      <w:r>
-        <w:rPr>
-          <w:b/>
-          <w:bCs/>
-          <w:sz w:val="28"/>
-          <w:szCs w:val="28"/>
-        </w:rPr>
-        <w:t>:</w:t>
+        <w:t>parola</w:t>
+      </w:r>
+      <w:proofErr w:type="spellEnd"/>
+      <w:r>
+        <w:t xml:space="preserve"> </w:t>
+      </w:r>
+      <w:proofErr w:type="spellStart"/>
+      <w:r>
+        <w:t>asociată</w:t>
+      </w:r>
+      <w:proofErr w:type="spellEnd"/>
+      <w:r>
+        <w:t xml:space="preserve"> </w:t>
+      </w:r>
+      <w:proofErr w:type="spellStart"/>
+      <w:r>
+        <w:t>contului</w:t>
+      </w:r>
+      <w:proofErr w:type="spellEnd"/>
+      <w:r>
+        <w:t xml:space="preserve"> de utilizator. Caracteristicile parolei pot include litere, cifre și simboluri.</w:t>
       </w:r>
     </w:p>
     <w:p>
       <w:pPr>
         <w:pStyle w:val="ListNumber"/>
       </w:pPr>
-      <w:proofErr w:type="spellStart"/>
-      <w:r>
-        <w:t>Introduceți</w:t>
-      </w:r>
-      <w:proofErr w:type="spellEnd"/>
-      <w:r>
-        <w:t xml:space="preserve"> </w:t>
-      </w:r>
-      <w:proofErr w:type="spellStart"/>
-      <w:r>
-        <w:t>numele</w:t>
-      </w:r>
-      <w:proofErr w:type="spellEnd"/>
-      <w:r>
-        <w:t xml:space="preserve"> de </w:t>
-      </w:r>
-      <w:proofErr w:type="spellStart"/>
-      <w:r>
-        <w:t>utilizator</w:t>
-      </w:r>
-      <w:proofErr w:type="spellEnd"/>
-    </w:p>
-    <w:p>
-      <w:proofErr w:type="spellStart"/>
-      <w:r>
-        <w:t>Introduceți</w:t>
-      </w:r>
-      <w:proofErr w:type="spellEnd"/>
-      <w:r>
-        <w:t xml:space="preserve"> </w:t>
-      </w:r>
-      <w:proofErr w:type="spellStart"/>
-      <w:r>
-        <w:t>numele</w:t>
-      </w:r>
-      <w:proofErr w:type="spellEnd"/>
-      <w:r>
-        <w:t xml:space="preserve"> de </w:t>
-      </w:r>
-      <w:proofErr w:type="spellStart"/>
-      <w:r>
-        <w:t>utilizator</w:t>
-      </w:r>
-      <w:proofErr w:type="spellEnd"/>
-      <w:r>
-        <w:t xml:space="preserve"> furnizat de administratorul sistemului (de exemplu: admin1, bibliotecar2, etc.).</w:t>
-      </w:r>
-    </w:p>
-    <w:p>
-      <w:pPr>
-        <w:pStyle w:val="ListNumber"/>
-      </w:pPr>
-      <w:r>
-        <w:t>Introduceți parola</w:t>
-      </w:r>
-    </w:p>
-    <w:p>
-      <w:r>
-        <w:t>Tastați parola asociată contului de utilizator. Caracteristicile parolei pot include litere, cifre și simboluri.</w:t>
-      </w:r>
-    </w:p>
-    <w:p>
-      <w:pPr>
-        <w:pStyle w:val="ListNumber"/>
-      </w:pPr>
-      <w:r>
-        <w:t>Selectați rolul</w:t>
+      <w:r>
+        <w:t>S</w:t>
+      </w:r>
+      <w:r>
+        <w:t>electați rolul</w:t>
       </w:r>
     </w:p>
     <w:p>
@@ -539,7 +574,23 @@
     </w:p>
     <w:p>
       <w:r>
-        <w:t xml:space="preserve">După completarea tuturor câmpurilor, apăsați pe buton </w:t>
+        <w:t xml:space="preserve">După completarea tuturor câmpurilor, </w:t>
+      </w:r>
+      <w:proofErr w:type="spellStart"/>
+      <w:r>
+        <w:t>apăsați</w:t>
+      </w:r>
+      <w:proofErr w:type="spellEnd"/>
+      <w:r>
+        <w:t xml:space="preserve"> pe </w:t>
+      </w:r>
+      <w:proofErr w:type="spellStart"/>
+      <w:r>
+        <w:t>buton</w:t>
+      </w:r>
+      <w:proofErr w:type="spellEnd"/>
+      <w:r>
+        <w:t xml:space="preserve"> </w:t>
       </w:r>
       <w:proofErr w:type="spellStart"/>
       <w:r>
@@ -700,7 +751,10 @@
           </w:tcPr>
           <w:p>
             <w:r>
-              <w:t>Rolul nu este selectat</w:t>
+              <w:t xml:space="preserve">Rolul nu </w:t>
+            </w:r>
+            <w:r>
+              <w:t>este selectat</w:t>
             </w:r>
           </w:p>
         </w:tc>
@@ -720,7 +774,15 @@
           </w:tcPr>
           <w:p>
             <w:r>
-              <w:t>Selectați unul dintre cele două roluri înainte de a continua</w:t>
+              <w:t xml:space="preserve">Selectați unul dintre cele două roluri înainte </w:t>
+            </w:r>
+            <w:proofErr w:type="gramStart"/>
+            <w:r>
+              <w:t>de a</w:t>
+            </w:r>
+            <w:proofErr w:type="gramEnd"/>
+            <w:r>
+              <w:t xml:space="preserve"> continua</w:t>
             </w:r>
           </w:p>
         </w:tc>
@@ -733,7 +795,6 @@
           <w:ilvl w:val="0"/>
           <w:numId w:val="0"/>
         </w:numPr>
-        <w:ind w:left="360"/>
       </w:pPr>
     </w:p>
     <w:p>
@@ -769,7 +830,6 @@
           <w:sz w:val="28"/>
           <w:szCs w:val="28"/>
         </w:rPr>
-        <w:lastRenderedPageBreak/>
         <w:t>Sfaturi</w:t>
       </w:r>
       <w:proofErr w:type="spellEnd"/>
@@ -804,7 +864,15 @@
       </w:r>
       <w:proofErr w:type="spellEnd"/>
       <w:r>
-        <w:t xml:space="preserve"> cu alte persoane.</w:t>
+        <w:t xml:space="preserve"> cu </w:t>
+      </w:r>
+      <w:proofErr w:type="spellStart"/>
+      <w:r>
+        <w:t>alte</w:t>
+      </w:r>
+      <w:proofErr w:type="spellEnd"/>
+      <w:r>
+        <w:t xml:space="preserve"> persoane.</w:t>
       </w:r>
     </w:p>
     <w:p>
@@ -819,8 +887,29 @@
       <w:pPr>
         <w:pStyle w:val="ListBullet"/>
       </w:pPr>
-      <w:r>
-        <w:t xml:space="preserve">Dacă uitați parola, </w:t>
+      <w:proofErr w:type="spellStart"/>
+      <w:r>
+        <w:t>Dacă</w:t>
+      </w:r>
+      <w:proofErr w:type="spellEnd"/>
+      <w:r>
+        <w:t xml:space="preserve"> </w:t>
+      </w:r>
+      <w:proofErr w:type="spellStart"/>
+      <w:r>
+        <w:t>uitați</w:t>
+      </w:r>
+      <w:proofErr w:type="spellEnd"/>
+      <w:r>
+        <w:t xml:space="preserve"> </w:t>
+      </w:r>
+      <w:proofErr w:type="spellStart"/>
+      <w:r>
+        <w:t>parola</w:t>
+      </w:r>
+      <w:proofErr w:type="spellEnd"/>
+      <w:r>
+        <w:t xml:space="preserve">, </w:t>
       </w:r>
       <w:proofErr w:type="spellStart"/>
       <w:r>
@@ -854,25 +943,6 @@
       <w:r>
         <w:t>.</w:t>
       </w:r>
-    </w:p>
-    <w:p>
-      <w:pPr>
-        <w:pStyle w:val="ListBullet"/>
-        <w:numPr>
-          <w:ilvl w:val="0"/>
-          <w:numId w:val="0"/>
-        </w:numPr>
-        <w:ind w:left="360"/>
-      </w:pPr>
-    </w:p>
-    <w:p>
-      <w:pPr>
-        <w:pStyle w:val="ListBullet"/>
-        <w:numPr>
-          <w:ilvl w:val="0"/>
-          <w:numId w:val="0"/>
-        </w:numPr>
-      </w:pPr>
     </w:p>
     <w:p>
       <w:pPr>
@@ -893,6 +963,7 @@
           <w:sz w:val="32"/>
           <w:szCs w:val="32"/>
         </w:rPr>
+        <w:lastRenderedPageBreak/>
         <w:t>Aplicația</w:t>
       </w:r>
       <w:proofErr w:type="spellEnd"/>
@@ -913,7 +984,1236 @@
       </w:r>
       <w:proofErr w:type="spellEnd"/>
     </w:p>
-    <w:p/>
+    <w:p>
+      <w:pPr>
+        <w:spacing w:after="0"/>
+        <w:rPr>
+          <w:b/>
+          <w:bCs/>
+          <w:sz w:val="28"/>
+          <w:szCs w:val="28"/>
+        </w:rPr>
+      </w:pPr>
+      <w:proofErr w:type="spellStart"/>
+      <w:r>
+        <w:rPr>
+          <w:b/>
+          <w:bCs/>
+          <w:sz w:val="28"/>
+          <w:szCs w:val="28"/>
+        </w:rPr>
+        <w:t>Introducere</w:t>
+      </w:r>
+      <w:proofErr w:type="spellEnd"/>
+      <w:r>
+        <w:rPr>
+          <w:b/>
+          <w:bCs/>
+          <w:sz w:val="28"/>
+          <w:szCs w:val="28"/>
+        </w:rPr>
+        <w:t>:</w:t>
+      </w:r>
+    </w:p>
+    <w:p>
+      <w:proofErr w:type="spellStart"/>
+      <w:r>
+        <w:t>Acest</w:t>
+      </w:r>
+      <w:proofErr w:type="spellEnd"/>
+      <w:r>
+        <w:t xml:space="preserve"> capito</w:t>
+      </w:r>
+      <w:r>
+        <w:t>l</w:t>
+      </w:r>
+      <w:r>
+        <w:t xml:space="preserve"> </w:t>
+      </w:r>
+      <w:proofErr w:type="spellStart"/>
+      <w:r>
+        <w:t>explică</w:t>
+      </w:r>
+      <w:proofErr w:type="spellEnd"/>
+      <w:r>
+        <w:t xml:space="preserve"> </w:t>
+      </w:r>
+      <w:proofErr w:type="spellStart"/>
+      <w:r>
+        <w:t>funcționalitățile</w:t>
+      </w:r>
+      <w:proofErr w:type="spellEnd"/>
+      <w:r>
+        <w:t xml:space="preserve"> </w:t>
+      </w:r>
+      <w:proofErr w:type="spellStart"/>
+      <w:r>
+        <w:t>disponibile</w:t>
+      </w:r>
+      <w:proofErr w:type="spellEnd"/>
+      <w:r>
+        <w:t xml:space="preserve"> </w:t>
+      </w:r>
+      <w:proofErr w:type="spellStart"/>
+      <w:r>
+        <w:t>administratorului</w:t>
+      </w:r>
+      <w:proofErr w:type="spellEnd"/>
+      <w:r>
+        <w:t xml:space="preserve"> </w:t>
+      </w:r>
+      <w:proofErr w:type="spellStart"/>
+      <w:r>
+        <w:t>în</w:t>
+      </w:r>
+      <w:proofErr w:type="spellEnd"/>
+      <w:r>
+        <w:t xml:space="preserve"> </w:t>
+      </w:r>
+      <w:proofErr w:type="spellStart"/>
+      <w:r>
+        <w:t>sistemul</w:t>
+      </w:r>
+      <w:proofErr w:type="spellEnd"/>
+      <w:r>
+        <w:t xml:space="preserve"> de </w:t>
+      </w:r>
+      <w:proofErr w:type="spellStart"/>
+      <w:r>
+        <w:t>gestiune</w:t>
+      </w:r>
+      <w:proofErr w:type="spellEnd"/>
+      <w:r>
+        <w:t xml:space="preserve"> a </w:t>
+      </w:r>
+      <w:proofErr w:type="spellStart"/>
+      <w:r>
+        <w:t>bibliotecii</w:t>
+      </w:r>
+      <w:proofErr w:type="spellEnd"/>
+      <w:r>
+        <w:t>.</w:t>
+      </w:r>
+    </w:p>
+    <w:p>
+      <w:pPr>
+        <w:spacing w:after="0"/>
+        <w:rPr>
+          <w:b/>
+          <w:bCs/>
+          <w:sz w:val="28"/>
+          <w:szCs w:val="28"/>
+        </w:rPr>
+      </w:pPr>
+      <w:r>
+        <w:rPr>
+          <w:b/>
+          <w:bCs/>
+          <w:sz w:val="28"/>
+          <w:szCs w:val="28"/>
+        </w:rPr>
+        <w:t>Tab-</w:t>
+      </w:r>
+      <w:proofErr w:type="spellStart"/>
+      <w:r>
+        <w:rPr>
+          <w:b/>
+          <w:bCs/>
+          <w:sz w:val="28"/>
+          <w:szCs w:val="28"/>
+        </w:rPr>
+        <w:t>uri</w:t>
+      </w:r>
+      <w:proofErr w:type="spellEnd"/>
+      <w:r>
+        <w:rPr>
+          <w:b/>
+          <w:bCs/>
+          <w:sz w:val="28"/>
+          <w:szCs w:val="28"/>
+        </w:rPr>
+        <w:t xml:space="preserve"> Administrator</w:t>
+      </w:r>
+      <w:r>
+        <w:rPr>
+          <w:b/>
+          <w:bCs/>
+          <w:sz w:val="28"/>
+          <w:szCs w:val="28"/>
+        </w:rPr>
+        <w:t xml:space="preserve">: </w:t>
+      </w:r>
+    </w:p>
+    <w:p>
+      <w:pPr>
+        <w:pStyle w:val="ListParagraph"/>
+        <w:numPr>
+          <w:ilvl w:val="0"/>
+          <w:numId w:val="18"/>
+        </w:numPr>
+      </w:pPr>
+      <w:r>
+        <w:t xml:space="preserve">Tab 1: </w:t>
+      </w:r>
+      <w:proofErr w:type="spellStart"/>
+      <w:r>
+        <w:t>Gestiune</w:t>
+      </w:r>
+      <w:proofErr w:type="spellEnd"/>
+      <w:r>
+        <w:t xml:space="preserve"> </w:t>
+      </w:r>
+      <w:proofErr w:type="spellStart"/>
+      <w:r>
+        <w:t>Angajați</w:t>
+      </w:r>
+      <w:proofErr w:type="spellEnd"/>
+    </w:p>
+    <w:p>
+      <w:pPr>
+        <w:pStyle w:val="ListParagraph"/>
+        <w:numPr>
+          <w:ilvl w:val="1"/>
+          <w:numId w:val="18"/>
+        </w:numPr>
+      </w:pPr>
+      <w:proofErr w:type="spellStart"/>
+      <w:r>
+        <w:t>Înregistrare</w:t>
+      </w:r>
+      <w:proofErr w:type="spellEnd"/>
+      <w:r>
+        <w:t xml:space="preserve"> </w:t>
+      </w:r>
+      <w:proofErr w:type="spellStart"/>
+      <w:r>
+        <w:t>angajat</w:t>
+      </w:r>
+      <w:proofErr w:type="spellEnd"/>
+      <w:r>
+        <w:t xml:space="preserve"> nou</w:t>
+      </w:r>
+    </w:p>
+    <w:p>
+      <w:pPr>
+        <w:pStyle w:val="ListParagraph"/>
+        <w:numPr>
+          <w:ilvl w:val="0"/>
+          <w:numId w:val="19"/>
+        </w:numPr>
+      </w:pPr>
+      <w:proofErr w:type="spellStart"/>
+      <w:r>
+        <w:t>Complet</w:t>
+      </w:r>
+      <w:r>
+        <w:t>ați</w:t>
+      </w:r>
+      <w:proofErr w:type="spellEnd"/>
+      <w:r>
+        <w:t xml:space="preserve"> </w:t>
+      </w:r>
+      <w:proofErr w:type="spellStart"/>
+      <w:r>
+        <w:t>câmpurile</w:t>
+      </w:r>
+      <w:proofErr w:type="spellEnd"/>
+      <w:r>
+        <w:t xml:space="preserve"> (</w:t>
+      </w:r>
+      <w:proofErr w:type="spellStart"/>
+      <w:r>
+        <w:t>toate</w:t>
+      </w:r>
+      <w:proofErr w:type="spellEnd"/>
+      <w:r>
+        <w:t xml:space="preserve"> </w:t>
+      </w:r>
+      <w:proofErr w:type="spellStart"/>
+      <w:r>
+        <w:t>obligatorii</w:t>
+      </w:r>
+      <w:proofErr w:type="spellEnd"/>
+      <w:r>
+        <w:t>):</w:t>
+      </w:r>
+    </w:p>
+    <w:p>
+      <w:pPr>
+        <w:pStyle w:val="ListParagraph"/>
+        <w:numPr>
+          <w:ilvl w:val="1"/>
+          <w:numId w:val="19"/>
+        </w:numPr>
+      </w:pPr>
+      <w:proofErr w:type="spellStart"/>
+      <w:r>
+        <w:t>Nume</w:t>
+      </w:r>
+      <w:proofErr w:type="spellEnd"/>
+      <w:r>
+        <w:t xml:space="preserve"> </w:t>
+      </w:r>
+      <w:proofErr w:type="spellStart"/>
+      <w:r>
+        <w:t>utilizator</w:t>
+      </w:r>
+      <w:proofErr w:type="spellEnd"/>
+    </w:p>
+    <w:p>
+      <w:pPr>
+        <w:pStyle w:val="ListParagraph"/>
+        <w:numPr>
+          <w:ilvl w:val="1"/>
+          <w:numId w:val="19"/>
+        </w:numPr>
+      </w:pPr>
+      <w:proofErr w:type="spellStart"/>
+      <w:r>
+        <w:t>Parolă</w:t>
+      </w:r>
+      <w:proofErr w:type="spellEnd"/>
+    </w:p>
+    <w:p>
+      <w:pPr>
+        <w:pStyle w:val="ListParagraph"/>
+        <w:numPr>
+          <w:ilvl w:val="1"/>
+          <w:numId w:val="19"/>
+        </w:numPr>
+      </w:pPr>
+      <w:proofErr w:type="gramStart"/>
+      <w:r>
+        <w:t>Rol</w:t>
+      </w:r>
+      <w:proofErr w:type="gramEnd"/>
+      <w:r>
+        <w:t xml:space="preserve"> (</w:t>
+      </w:r>
+      <w:proofErr w:type="spellStart"/>
+      <w:r>
+        <w:t>selectare</w:t>
+      </w:r>
+      <w:proofErr w:type="spellEnd"/>
+      <w:r>
+        <w:t>)</w:t>
+      </w:r>
+    </w:p>
+    <w:p>
+      <w:pPr>
+        <w:pStyle w:val="ListParagraph"/>
+        <w:numPr>
+          <w:ilvl w:val="0"/>
+          <w:numId w:val="19"/>
+        </w:numPr>
+      </w:pPr>
+      <w:proofErr w:type="spellStart"/>
+      <w:r>
+        <w:t>Ap</w:t>
+      </w:r>
+      <w:r>
+        <w:t>ăsați</w:t>
+      </w:r>
+      <w:proofErr w:type="spellEnd"/>
+      <w:r>
+        <w:t xml:space="preserve"> </w:t>
+      </w:r>
+      <w:proofErr w:type="spellStart"/>
+      <w:r>
+        <w:t>butonul</w:t>
+      </w:r>
+      <w:proofErr w:type="spellEnd"/>
+      <w:r>
+        <w:t xml:space="preserve"> “</w:t>
+      </w:r>
+      <w:r>
+        <w:rPr>
+          <w:lang w:val="ro-RO"/>
+        </w:rPr>
+        <w:t>Înregistrare”</w:t>
+      </w:r>
+    </w:p>
+    <w:p>
+      <w:pPr>
+        <w:pStyle w:val="ListParagraph"/>
+        <w:numPr>
+          <w:ilvl w:val="1"/>
+          <w:numId w:val="18"/>
+        </w:numPr>
+      </w:pPr>
+      <w:r>
+        <w:rPr>
+          <w:lang w:val="ro-RO"/>
+        </w:rPr>
+        <w:t>Eliminare angajat existent:</w:t>
+      </w:r>
+    </w:p>
+    <w:p>
+      <w:pPr>
+        <w:pStyle w:val="ListParagraph"/>
+        <w:numPr>
+          <w:ilvl w:val="0"/>
+          <w:numId w:val="20"/>
+        </w:numPr>
+      </w:pPr>
+      <w:proofErr w:type="spellStart"/>
+      <w:r>
+        <w:t>Select</w:t>
+      </w:r>
+      <w:r>
+        <w:t>ați</w:t>
+      </w:r>
+      <w:proofErr w:type="spellEnd"/>
+      <w:r>
+        <w:t xml:space="preserve"> </w:t>
+      </w:r>
+      <w:proofErr w:type="spellStart"/>
+      <w:r>
+        <w:t>angajatul</w:t>
+      </w:r>
+      <w:proofErr w:type="spellEnd"/>
+      <w:r>
+        <w:t xml:space="preserve"> din </w:t>
+      </w:r>
+      <w:proofErr w:type="spellStart"/>
+      <w:r>
+        <w:t>listă</w:t>
+      </w:r>
+      <w:proofErr w:type="spellEnd"/>
+    </w:p>
+    <w:p>
+      <w:pPr>
+        <w:pStyle w:val="ListParagraph"/>
+        <w:numPr>
+          <w:ilvl w:val="0"/>
+          <w:numId w:val="20"/>
+        </w:numPr>
+      </w:pPr>
+      <w:proofErr w:type="spellStart"/>
+      <w:r>
+        <w:t>Ap</w:t>
+      </w:r>
+      <w:r>
+        <w:t>ăsați</w:t>
+      </w:r>
+      <w:proofErr w:type="spellEnd"/>
+      <w:r>
+        <w:t xml:space="preserve"> </w:t>
+      </w:r>
+      <w:proofErr w:type="spellStart"/>
+      <w:r>
+        <w:t>butonul</w:t>
+      </w:r>
+      <w:proofErr w:type="spellEnd"/>
+      <w:r>
+        <w:t xml:space="preserve"> “</w:t>
+      </w:r>
+      <w:proofErr w:type="spellStart"/>
+      <w:r>
+        <w:t>Eliminare</w:t>
+      </w:r>
+      <w:proofErr w:type="spellEnd"/>
+      <w:r>
+        <w:t>”</w:t>
+      </w:r>
+    </w:p>
+    <w:p>
+      <w:pPr>
+        <w:pStyle w:val="ListParagraph"/>
+        <w:numPr>
+          <w:ilvl w:val="0"/>
+          <w:numId w:val="18"/>
+        </w:numPr>
+      </w:pPr>
+      <w:r>
+        <w:t xml:space="preserve">Tab </w:t>
+      </w:r>
+      <w:r>
+        <w:t>2</w:t>
+      </w:r>
+      <w:r>
+        <w:t xml:space="preserve">: </w:t>
+      </w:r>
+      <w:proofErr w:type="spellStart"/>
+      <w:r>
+        <w:t>Gestiun</w:t>
+      </w:r>
+      <w:r>
+        <w:t>e</w:t>
+      </w:r>
+      <w:proofErr w:type="spellEnd"/>
+      <w:r>
+        <w:t xml:space="preserve"> </w:t>
+      </w:r>
+      <w:r>
+        <w:rPr>
+          <w:lang w:val="ro-RO"/>
+        </w:rPr>
+        <w:t>Cărț</w:t>
+      </w:r>
+      <w:proofErr w:type="spellStart"/>
+      <w:r>
+        <w:t>i</w:t>
+      </w:r>
+      <w:proofErr w:type="spellEnd"/>
+    </w:p>
+    <w:p>
+      <w:pPr>
+        <w:pStyle w:val="ListParagraph"/>
+        <w:numPr>
+          <w:ilvl w:val="1"/>
+          <w:numId w:val="18"/>
+        </w:numPr>
+      </w:pPr>
+      <w:proofErr w:type="spellStart"/>
+      <w:r>
+        <w:t>Adăugare</w:t>
+      </w:r>
+      <w:proofErr w:type="spellEnd"/>
+      <w:r>
+        <w:t xml:space="preserve"> </w:t>
+      </w:r>
+      <w:r>
+        <w:t xml:space="preserve">carte </w:t>
+      </w:r>
+      <w:proofErr w:type="spellStart"/>
+      <w:r>
+        <w:t>nou</w:t>
+      </w:r>
+      <w:r>
+        <w:t>ă</w:t>
+      </w:r>
+      <w:proofErr w:type="spellEnd"/>
+    </w:p>
+    <w:p>
+      <w:pPr>
+        <w:pStyle w:val="ListParagraph"/>
+        <w:numPr>
+          <w:ilvl w:val="0"/>
+          <w:numId w:val="19"/>
+        </w:numPr>
+      </w:pPr>
+      <w:proofErr w:type="spellStart"/>
+      <w:r>
+        <w:t>Complet</w:t>
+      </w:r>
+      <w:r>
+        <w:t>ați</w:t>
+      </w:r>
+      <w:proofErr w:type="spellEnd"/>
+      <w:r>
+        <w:t xml:space="preserve"> </w:t>
+      </w:r>
+      <w:proofErr w:type="spellStart"/>
+      <w:r>
+        <w:t>câmpurile</w:t>
+      </w:r>
+      <w:proofErr w:type="spellEnd"/>
+      <w:r>
+        <w:t xml:space="preserve"> (</w:t>
+      </w:r>
+      <w:proofErr w:type="spellStart"/>
+      <w:r>
+        <w:t>toate</w:t>
+      </w:r>
+      <w:proofErr w:type="spellEnd"/>
+      <w:r>
+        <w:t xml:space="preserve"> </w:t>
+      </w:r>
+      <w:proofErr w:type="spellStart"/>
+      <w:r>
+        <w:t>obligatorii</w:t>
+      </w:r>
+      <w:proofErr w:type="spellEnd"/>
+      <w:r>
+        <w:t>):</w:t>
+      </w:r>
+    </w:p>
+    <w:p>
+      <w:pPr>
+        <w:pStyle w:val="ListParagraph"/>
+        <w:numPr>
+          <w:ilvl w:val="1"/>
+          <w:numId w:val="19"/>
+        </w:numPr>
+      </w:pPr>
+      <w:r>
+        <w:t>ISBN</w:t>
+      </w:r>
+    </w:p>
+    <w:p>
+      <w:pPr>
+        <w:pStyle w:val="ListParagraph"/>
+        <w:numPr>
+          <w:ilvl w:val="1"/>
+          <w:numId w:val="19"/>
+        </w:numPr>
+      </w:pPr>
+      <w:proofErr w:type="spellStart"/>
+      <w:r>
+        <w:t>Titlu</w:t>
+      </w:r>
+      <w:proofErr w:type="spellEnd"/>
+    </w:p>
+    <w:p>
+      <w:pPr>
+        <w:pStyle w:val="ListParagraph"/>
+        <w:numPr>
+          <w:ilvl w:val="1"/>
+          <w:numId w:val="19"/>
+        </w:numPr>
+      </w:pPr>
+      <w:r>
+        <w:t>Autor</w:t>
+      </w:r>
+    </w:p>
+    <w:p>
+      <w:pPr>
+        <w:pStyle w:val="ListParagraph"/>
+        <w:numPr>
+          <w:ilvl w:val="1"/>
+          <w:numId w:val="19"/>
+        </w:numPr>
+      </w:pPr>
+      <w:proofErr w:type="spellStart"/>
+      <w:r>
+        <w:t>Editura</w:t>
+      </w:r>
+      <w:proofErr w:type="spellEnd"/>
+    </w:p>
+    <w:p>
+      <w:pPr>
+        <w:pStyle w:val="ListParagraph"/>
+        <w:numPr>
+          <w:ilvl w:val="1"/>
+          <w:numId w:val="19"/>
+        </w:numPr>
+      </w:pPr>
+      <w:r>
+        <w:t>Gen</w:t>
+      </w:r>
+    </w:p>
+    <w:p>
+      <w:pPr>
+        <w:pStyle w:val="ListParagraph"/>
+        <w:numPr>
+          <w:ilvl w:val="0"/>
+          <w:numId w:val="19"/>
+        </w:numPr>
+      </w:pPr>
+      <w:proofErr w:type="spellStart"/>
+      <w:r>
+        <w:t>Ap</w:t>
+      </w:r>
+      <w:r>
+        <w:t>ăsați</w:t>
+      </w:r>
+      <w:proofErr w:type="spellEnd"/>
+      <w:r>
+        <w:t xml:space="preserve"> </w:t>
+      </w:r>
+      <w:proofErr w:type="spellStart"/>
+      <w:r>
+        <w:t>butonul</w:t>
+      </w:r>
+      <w:proofErr w:type="spellEnd"/>
+      <w:r>
+        <w:t xml:space="preserve"> “</w:t>
+      </w:r>
+      <w:proofErr w:type="spellStart"/>
+      <w:r>
+        <w:t>Adaug</w:t>
+      </w:r>
+      <w:proofErr w:type="spellEnd"/>
+      <w:r>
+        <w:rPr>
+          <w:lang w:val="ro-RO"/>
+        </w:rPr>
+        <w:t>ă</w:t>
+      </w:r>
+      <w:r>
+        <w:rPr>
+          <w:lang w:val="ro-RO"/>
+        </w:rPr>
+        <w:t>”</w:t>
+      </w:r>
+    </w:p>
+    <w:p>
+      <w:pPr>
+        <w:pStyle w:val="ListParagraph"/>
+        <w:numPr>
+          <w:ilvl w:val="1"/>
+          <w:numId w:val="18"/>
+        </w:numPr>
+      </w:pPr>
+      <w:r>
+        <w:rPr>
+          <w:lang w:val="ro-RO"/>
+        </w:rPr>
+        <w:t>Ștergere carte existentă</w:t>
+      </w:r>
+    </w:p>
+    <w:p>
+      <w:pPr>
+        <w:pStyle w:val="ListParagraph"/>
+        <w:numPr>
+          <w:ilvl w:val="0"/>
+          <w:numId w:val="20"/>
+        </w:numPr>
+      </w:pPr>
+      <w:bookmarkStart w:id="0" w:name="_Hlk199058621"/>
+      <w:proofErr w:type="spellStart"/>
+      <w:r>
+        <w:t>Introdu</w:t>
+      </w:r>
+      <w:r>
+        <w:t>cețo</w:t>
+      </w:r>
+      <w:proofErr w:type="spellEnd"/>
+      <w:r>
+        <w:t xml:space="preserve"> ISBN </w:t>
+      </w:r>
+      <w:proofErr w:type="spellStart"/>
+      <w:r>
+        <w:t>și</w:t>
+      </w:r>
+      <w:proofErr w:type="spellEnd"/>
+      <w:r>
+        <w:t xml:space="preserve"> </w:t>
+      </w:r>
+      <w:proofErr w:type="spellStart"/>
+      <w:r>
+        <w:t>apasă</w:t>
+      </w:r>
+      <w:proofErr w:type="spellEnd"/>
+      <w:r>
+        <w:t xml:space="preserve"> pe “C</w:t>
+      </w:r>
+      <w:r>
+        <w:rPr>
+          <w:lang w:val="ro-RO"/>
+        </w:rPr>
+        <w:t>ăutare</w:t>
+      </w:r>
+      <w:r>
+        <w:t>”</w:t>
+      </w:r>
+    </w:p>
+    <w:p>
+      <w:pPr>
+        <w:pStyle w:val="ListParagraph"/>
+        <w:numPr>
+          <w:ilvl w:val="0"/>
+          <w:numId w:val="20"/>
+        </w:numPr>
+      </w:pPr>
+      <w:proofErr w:type="spellStart"/>
+      <w:r>
+        <w:t>Select</w:t>
+      </w:r>
+      <w:r>
+        <w:t>ați</w:t>
+      </w:r>
+      <w:proofErr w:type="spellEnd"/>
+      <w:r>
+        <w:rPr>
+          <w:lang w:val="ro-RO"/>
+        </w:rPr>
+        <w:t xml:space="preserve"> id-ul cărții dorite a fi șterse și apasă </w:t>
+      </w:r>
+      <w:r>
+        <w:t>“</w:t>
+      </w:r>
+      <w:r>
+        <w:rPr>
+          <w:lang w:val="ro-RO"/>
+        </w:rPr>
+        <w:t>Șterge</w:t>
+      </w:r>
+      <w:r>
+        <w:t>”</w:t>
+      </w:r>
+    </w:p>
+    <w:bookmarkEnd w:id="0"/>
+    <w:p>
+      <w:pPr>
+        <w:pStyle w:val="ListParagraph"/>
+        <w:numPr>
+          <w:ilvl w:val="0"/>
+          <w:numId w:val="18"/>
+        </w:numPr>
+      </w:pPr>
+      <w:r>
+        <w:t xml:space="preserve">Tab </w:t>
+      </w:r>
+      <w:r>
+        <w:t>3</w:t>
+      </w:r>
+      <w:r>
+        <w:t xml:space="preserve">: </w:t>
+      </w:r>
+      <w:proofErr w:type="spellStart"/>
+      <w:r>
+        <w:t>Gestiune</w:t>
+      </w:r>
+      <w:proofErr w:type="spellEnd"/>
+      <w:r>
+        <w:t xml:space="preserve"> </w:t>
+      </w:r>
+      <w:proofErr w:type="spellStart"/>
+      <w:r>
+        <w:t>Abona</w:t>
+      </w:r>
+      <w:proofErr w:type="spellEnd"/>
+      <w:r>
+        <w:rPr>
+          <w:lang w:val="ro-RO"/>
+        </w:rPr>
+        <w:t>ți</w:t>
+      </w:r>
+    </w:p>
+    <w:p>
+      <w:pPr>
+        <w:pStyle w:val="ListParagraph"/>
+        <w:numPr>
+          <w:ilvl w:val="1"/>
+          <w:numId w:val="18"/>
+        </w:numPr>
+      </w:pPr>
+      <w:proofErr w:type="spellStart"/>
+      <w:r>
+        <w:t>Select</w:t>
+      </w:r>
+      <w:r>
+        <w:t>ați</w:t>
+      </w:r>
+      <w:proofErr w:type="spellEnd"/>
+      <w:r>
+        <w:t xml:space="preserve"> </w:t>
+      </w:r>
+      <w:proofErr w:type="spellStart"/>
+      <w:r>
+        <w:t>modul</w:t>
+      </w:r>
+      <w:proofErr w:type="spellEnd"/>
+      <w:r>
+        <w:t xml:space="preserve"> </w:t>
+      </w:r>
+      <w:proofErr w:type="spellStart"/>
+      <w:r>
+        <w:t>prin</w:t>
+      </w:r>
+      <w:proofErr w:type="spellEnd"/>
+      <w:r>
+        <w:t xml:space="preserve"> care </w:t>
+      </w:r>
+      <w:proofErr w:type="spellStart"/>
+      <w:r>
+        <w:t>dorești</w:t>
+      </w:r>
+      <w:proofErr w:type="spellEnd"/>
+      <w:r>
+        <w:t xml:space="preserve"> </w:t>
+      </w:r>
+      <w:proofErr w:type="spellStart"/>
+      <w:r>
+        <w:t>să</w:t>
+      </w:r>
+      <w:proofErr w:type="spellEnd"/>
+      <w:r>
+        <w:t xml:space="preserve"> </w:t>
+      </w:r>
+      <w:proofErr w:type="spellStart"/>
+      <w:r>
+        <w:t>găsești</w:t>
+      </w:r>
+      <w:proofErr w:type="spellEnd"/>
+      <w:r>
+        <w:t xml:space="preserve"> </w:t>
+      </w:r>
+      <w:proofErr w:type="spellStart"/>
+      <w:r>
+        <w:t>clientul</w:t>
+      </w:r>
+      <w:proofErr w:type="spellEnd"/>
+    </w:p>
+    <w:p>
+      <w:pPr>
+        <w:pStyle w:val="ListParagraph"/>
+        <w:numPr>
+          <w:ilvl w:val="0"/>
+          <w:numId w:val="20"/>
+        </w:numPr>
+      </w:pPr>
+      <w:bookmarkStart w:id="1" w:name="_Hlk199058664"/>
+      <w:proofErr w:type="spellStart"/>
+      <w:r>
+        <w:t>După</w:t>
+      </w:r>
+      <w:proofErr w:type="spellEnd"/>
+      <w:r>
+        <w:t xml:space="preserve"> </w:t>
+      </w:r>
+      <w:proofErr w:type="spellStart"/>
+      <w:r>
+        <w:t>numărul</w:t>
+      </w:r>
+      <w:proofErr w:type="spellEnd"/>
+      <w:r>
+        <w:t xml:space="preserve"> de </w:t>
+      </w:r>
+      <w:proofErr w:type="spellStart"/>
+      <w:r>
+        <w:t>telefon</w:t>
+      </w:r>
+      <w:proofErr w:type="spellEnd"/>
+    </w:p>
+    <w:p>
+      <w:pPr>
+        <w:pStyle w:val="ListParagraph"/>
+        <w:numPr>
+          <w:ilvl w:val="0"/>
+          <w:numId w:val="20"/>
+        </w:numPr>
+      </w:pPr>
+      <w:proofErr w:type="spellStart"/>
+      <w:r>
+        <w:t>Gener</w:t>
+      </w:r>
+      <w:r>
+        <w:t>ați</w:t>
+      </w:r>
+      <w:proofErr w:type="spellEnd"/>
+      <w:r>
+        <w:t xml:space="preserve"> </w:t>
+      </w:r>
+      <w:proofErr w:type="spellStart"/>
+      <w:r>
+        <w:t>lista</w:t>
+      </w:r>
+      <w:proofErr w:type="spellEnd"/>
+      <w:r>
+        <w:t xml:space="preserve"> de </w:t>
+      </w:r>
+      <w:proofErr w:type="spellStart"/>
+      <w:r>
+        <w:t>clienți</w:t>
+      </w:r>
+      <w:proofErr w:type="spellEnd"/>
+      <w:r>
+        <w:t xml:space="preserve"> </w:t>
+      </w:r>
+      <w:proofErr w:type="spellStart"/>
+      <w:r>
+        <w:t>problematici</w:t>
+      </w:r>
+      <w:proofErr w:type="spellEnd"/>
+    </w:p>
+    <w:bookmarkEnd w:id="1"/>
+    <w:p>
+      <w:pPr>
+        <w:pStyle w:val="ListParagraph"/>
+        <w:numPr>
+          <w:ilvl w:val="1"/>
+          <w:numId w:val="18"/>
+        </w:numPr>
+      </w:pPr>
+      <w:proofErr w:type="spellStart"/>
+      <w:r>
+        <w:t>Pentru</w:t>
+      </w:r>
+      <w:proofErr w:type="spellEnd"/>
+      <w:r>
+        <w:t xml:space="preserve"> </w:t>
+      </w:r>
+      <w:proofErr w:type="spellStart"/>
+      <w:r>
+        <w:t>clientul</w:t>
+      </w:r>
+      <w:proofErr w:type="spellEnd"/>
+      <w:r>
+        <w:t xml:space="preserve"> </w:t>
+      </w:r>
+      <w:proofErr w:type="spellStart"/>
+      <w:r>
+        <w:t>selectat</w:t>
+      </w:r>
+      <w:proofErr w:type="spellEnd"/>
+      <w:r>
+        <w:t xml:space="preserve">: </w:t>
+      </w:r>
+    </w:p>
+    <w:p>
+      <w:pPr>
+        <w:pStyle w:val="ListParagraph"/>
+        <w:numPr>
+          <w:ilvl w:val="0"/>
+          <w:numId w:val="20"/>
+        </w:numPr>
+      </w:pPr>
+      <w:r>
+        <w:rPr>
+          <w:rFonts w:ascii="Segoe UI Symbol" w:hAnsi="Segoe UI Symbol" w:cs="Segoe UI Symbol"/>
+        </w:rPr>
+        <w:t>☑</w:t>
+      </w:r>
+      <w:r>
+        <w:t xml:space="preserve"> </w:t>
+      </w:r>
+      <w:proofErr w:type="spellStart"/>
+      <w:r>
+        <w:t>Aplicare</w:t>
+      </w:r>
+      <w:proofErr w:type="spellEnd"/>
+      <w:r>
+        <w:t xml:space="preserve"> </w:t>
+      </w:r>
+      <w:proofErr w:type="spellStart"/>
+      <w:r>
+        <w:t>restricții</w:t>
+      </w:r>
+      <w:proofErr w:type="spellEnd"/>
+    </w:p>
+    <w:p>
+      <w:pPr>
+        <w:pStyle w:val="ListParagraph"/>
+        <w:numPr>
+          <w:ilvl w:val="2"/>
+          <w:numId w:val="18"/>
+        </w:numPr>
+      </w:pPr>
+      <w:r>
+        <w:rPr>
+          <w:rFonts w:ascii="Segoe UI Symbol" w:hAnsi="Segoe UI Symbol" w:cs="Segoe UI Symbol"/>
+        </w:rPr>
+        <w:t>☑</w:t>
+      </w:r>
+      <w:r>
+        <w:t xml:space="preserve"> </w:t>
+      </w:r>
+      <w:proofErr w:type="spellStart"/>
+      <w:r>
+        <w:t>Eliminare</w:t>
+      </w:r>
+      <w:proofErr w:type="spellEnd"/>
+      <w:r>
+        <w:t xml:space="preserve"> </w:t>
+      </w:r>
+      <w:proofErr w:type="spellStart"/>
+      <w:r>
+        <w:t>restricții</w:t>
+      </w:r>
+      <w:proofErr w:type="spellEnd"/>
+    </w:p>
+    <w:p>
+      <w:pPr>
+        <w:pStyle w:val="ListParagraph"/>
+        <w:numPr>
+          <w:ilvl w:val="2"/>
+          <w:numId w:val="18"/>
+        </w:numPr>
+      </w:pPr>
+      <w:r>
+        <w:rPr>
+          <w:rFonts w:ascii="Segoe UI Symbol" w:hAnsi="Segoe UI Symbol" w:cs="Segoe UI Symbol"/>
+        </w:rPr>
+        <w:t>☑</w:t>
+      </w:r>
+      <w:r>
+        <w:t xml:space="preserve"> </w:t>
+      </w:r>
+      <w:proofErr w:type="spellStart"/>
+      <w:r>
+        <w:t>Blocare</w:t>
+      </w:r>
+      <w:proofErr w:type="spellEnd"/>
+      <w:r>
+        <w:t xml:space="preserve"> </w:t>
+      </w:r>
+      <w:proofErr w:type="spellStart"/>
+      <w:r>
+        <w:t>cont</w:t>
+      </w:r>
+      <w:proofErr w:type="spellEnd"/>
+    </w:p>
+    <w:p>
+      <w:pPr>
+        <w:pStyle w:val="ListParagraph"/>
+        <w:numPr>
+          <w:ilvl w:val="2"/>
+          <w:numId w:val="18"/>
+        </w:numPr>
+      </w:pPr>
+      <w:proofErr w:type="spellStart"/>
+      <w:r>
+        <w:t>Apăsați</w:t>
+      </w:r>
+      <w:proofErr w:type="spellEnd"/>
+      <w:r>
+        <w:t xml:space="preserve"> </w:t>
+      </w:r>
+      <w:r>
+        <w:t>"</w:t>
+      </w:r>
+      <w:proofErr w:type="spellStart"/>
+      <w:r>
+        <w:t>Valid</w:t>
+      </w:r>
+      <w:r>
+        <w:t>are</w:t>
+      </w:r>
+      <w:proofErr w:type="spellEnd"/>
+      <w:r>
+        <w:t xml:space="preserve">" </w:t>
+      </w:r>
+      <w:proofErr w:type="spellStart"/>
+      <w:r>
+        <w:t>pentru</w:t>
+      </w:r>
+      <w:proofErr w:type="spellEnd"/>
+      <w:r>
+        <w:t xml:space="preserve"> </w:t>
+      </w:r>
+      <w:proofErr w:type="spellStart"/>
+      <w:r>
+        <w:t>confirmare</w:t>
+      </w:r>
+      <w:proofErr w:type="spellEnd"/>
+    </w:p>
+    <w:p>
+      <w:pPr>
+        <w:pStyle w:val="ListBullet"/>
+        <w:numPr>
+          <w:ilvl w:val="0"/>
+          <w:numId w:val="0"/>
+        </w:numPr>
+        <w:ind w:left="360"/>
+        <w:rPr>
+          <w:b/>
+          <w:bCs/>
+          <w:sz w:val="28"/>
+          <w:szCs w:val="28"/>
+        </w:rPr>
+      </w:pPr>
+      <w:proofErr w:type="spellStart"/>
+      <w:r>
+        <w:rPr>
+          <w:b/>
+          <w:bCs/>
+          <w:sz w:val="28"/>
+          <w:szCs w:val="28"/>
+        </w:rPr>
+        <w:t>Sfaturi</w:t>
+      </w:r>
+      <w:proofErr w:type="spellEnd"/>
+      <w:r>
+        <w:rPr>
+          <w:b/>
+          <w:bCs/>
+          <w:sz w:val="28"/>
+          <w:szCs w:val="28"/>
+        </w:rPr>
+        <w:t xml:space="preserve">: </w:t>
+      </w:r>
+    </w:p>
+    <w:p>
+      <w:pPr>
+        <w:pStyle w:val="ListBullet"/>
+      </w:pPr>
+      <w:proofErr w:type="spellStart"/>
+      <w:r>
+        <w:t>Verific</w:t>
+      </w:r>
+      <w:r>
+        <w:t>ați</w:t>
+      </w:r>
+      <w:proofErr w:type="spellEnd"/>
+      <w:r>
+        <w:t xml:space="preserve"> de </w:t>
+      </w:r>
+      <w:proofErr w:type="spellStart"/>
+      <w:r>
+        <w:t>două</w:t>
+      </w:r>
+      <w:proofErr w:type="spellEnd"/>
+      <w:r>
+        <w:t xml:space="preserve"> </w:t>
+      </w:r>
+      <w:proofErr w:type="spellStart"/>
+      <w:r>
+        <w:t>ori</w:t>
+      </w:r>
+      <w:proofErr w:type="spellEnd"/>
+      <w:r>
+        <w:t xml:space="preserve"> </w:t>
+      </w:r>
+      <w:r>
+        <w:t xml:space="preserve">ISBN-ul la </w:t>
+      </w:r>
+      <w:proofErr w:type="spellStart"/>
+      <w:r>
+        <w:t>adăugare</w:t>
+      </w:r>
+      <w:proofErr w:type="spellEnd"/>
+      <w:r>
+        <w:t xml:space="preserve"> </w:t>
+      </w:r>
+      <w:proofErr w:type="spellStart"/>
+      <w:r>
+        <w:t>cărți</w:t>
+      </w:r>
+      <w:proofErr w:type="spellEnd"/>
+    </w:p>
+    <w:p>
+      <w:pPr>
+        <w:pStyle w:val="ListBullet"/>
+      </w:pPr>
+      <w:proofErr w:type="spellStart"/>
+      <w:r>
+        <w:t>Documentați-vă</w:t>
+      </w:r>
+      <w:proofErr w:type="spellEnd"/>
+      <w:r>
+        <w:t xml:space="preserve"> </w:t>
+      </w:r>
+      <w:proofErr w:type="spellStart"/>
+      <w:r>
+        <w:t>în</w:t>
+      </w:r>
+      <w:proofErr w:type="spellEnd"/>
+      <w:r>
+        <w:t xml:space="preserve"> </w:t>
+      </w:r>
+      <w:proofErr w:type="spellStart"/>
+      <w:r>
+        <w:t>privința</w:t>
+      </w:r>
+      <w:proofErr w:type="spellEnd"/>
+      <w:r>
+        <w:t xml:space="preserve"> </w:t>
+      </w:r>
+      <w:proofErr w:type="spellStart"/>
+      <w:r>
+        <w:t>motivelor</w:t>
+      </w:r>
+      <w:proofErr w:type="spellEnd"/>
+      <w:r>
+        <w:t xml:space="preserve"> de </w:t>
+      </w:r>
+      <w:proofErr w:type="spellStart"/>
+      <w:r>
+        <w:t>blocare</w:t>
+      </w:r>
+      <w:proofErr w:type="spellEnd"/>
+      <w:r>
+        <w:t>/</w:t>
+      </w:r>
+      <w:proofErr w:type="spellStart"/>
+      <w:r>
+        <w:t>restricționare</w:t>
+      </w:r>
+      <w:proofErr w:type="spellEnd"/>
+    </w:p>
     <w:p>
       <w:pPr>
         <w:pStyle w:val="ListBullet"/>
@@ -933,6 +2233,7 @@
           <w:sz w:val="32"/>
           <w:szCs w:val="32"/>
         </w:rPr>
+        <w:lastRenderedPageBreak/>
         <w:t>Aplicația</w:t>
       </w:r>
       <w:proofErr w:type="spellEnd"/>
@@ -955,9 +2256,627 @@
     </w:p>
     <w:p>
       <w:pPr>
-        <w:pStyle w:val="Heading1"/>
-        <w:jc w:val="center"/>
-      </w:pPr>
+        <w:spacing w:after="0"/>
+        <w:rPr>
+          <w:b/>
+          <w:bCs/>
+          <w:sz w:val="28"/>
+          <w:szCs w:val="28"/>
+        </w:rPr>
+      </w:pPr>
+      <w:proofErr w:type="spellStart"/>
+      <w:r>
+        <w:rPr>
+          <w:b/>
+          <w:bCs/>
+          <w:sz w:val="28"/>
+          <w:szCs w:val="28"/>
+        </w:rPr>
+        <w:t>Introducere</w:t>
+      </w:r>
+      <w:proofErr w:type="spellEnd"/>
+      <w:r>
+        <w:rPr>
+          <w:b/>
+          <w:bCs/>
+          <w:sz w:val="28"/>
+          <w:szCs w:val="28"/>
+        </w:rPr>
+        <w:t>:</w:t>
+      </w:r>
+    </w:p>
+    <w:p>
+      <w:proofErr w:type="spellStart"/>
+      <w:r>
+        <w:t>Acest</w:t>
+      </w:r>
+      <w:proofErr w:type="spellEnd"/>
+      <w:r>
+        <w:t xml:space="preserve"> capitol</w:t>
+      </w:r>
+      <w:r>
+        <w:t xml:space="preserve"> </w:t>
+      </w:r>
+      <w:proofErr w:type="spellStart"/>
+      <w:r>
+        <w:t>explică</w:t>
+      </w:r>
+      <w:proofErr w:type="spellEnd"/>
+      <w:r>
+        <w:t xml:space="preserve"> </w:t>
+      </w:r>
+      <w:proofErr w:type="spellStart"/>
+      <w:r>
+        <w:t>funcționalitățile</w:t>
+      </w:r>
+      <w:proofErr w:type="spellEnd"/>
+      <w:r>
+        <w:t xml:space="preserve"> </w:t>
+      </w:r>
+      <w:proofErr w:type="spellStart"/>
+      <w:r>
+        <w:t>disponibile</w:t>
+      </w:r>
+      <w:proofErr w:type="spellEnd"/>
+      <w:r>
+        <w:t xml:space="preserve"> </w:t>
+      </w:r>
+      <w:proofErr w:type="spellStart"/>
+      <w:r>
+        <w:t>bibliotecarulu</w:t>
+      </w:r>
+      <w:r>
+        <w:t>i</w:t>
+      </w:r>
+      <w:proofErr w:type="spellEnd"/>
+      <w:r>
+        <w:t xml:space="preserve"> </w:t>
+      </w:r>
+      <w:proofErr w:type="spellStart"/>
+      <w:r>
+        <w:t>în</w:t>
+      </w:r>
+      <w:proofErr w:type="spellEnd"/>
+      <w:r>
+        <w:t xml:space="preserve"> </w:t>
+      </w:r>
+      <w:proofErr w:type="spellStart"/>
+      <w:r>
+        <w:t>sistemul</w:t>
+      </w:r>
+      <w:proofErr w:type="spellEnd"/>
+      <w:r>
+        <w:t xml:space="preserve"> de </w:t>
+      </w:r>
+      <w:proofErr w:type="spellStart"/>
+      <w:r>
+        <w:t>gestiune</w:t>
+      </w:r>
+      <w:proofErr w:type="spellEnd"/>
+      <w:r>
+        <w:t xml:space="preserve"> a </w:t>
+      </w:r>
+      <w:proofErr w:type="spellStart"/>
+      <w:r>
+        <w:t>bibliotecii</w:t>
+      </w:r>
+      <w:proofErr w:type="spellEnd"/>
+      <w:r>
+        <w:t>.</w:t>
+      </w:r>
+    </w:p>
+    <w:p>
+      <w:pPr>
+        <w:spacing w:after="0"/>
+        <w:rPr>
+          <w:b/>
+          <w:bCs/>
+          <w:sz w:val="28"/>
+          <w:szCs w:val="28"/>
+        </w:rPr>
+      </w:pPr>
+      <w:proofErr w:type="spellStart"/>
+      <w:r>
+        <w:rPr>
+          <w:b/>
+          <w:bCs/>
+          <w:sz w:val="28"/>
+          <w:szCs w:val="28"/>
+        </w:rPr>
+        <w:t>Panou</w:t>
+      </w:r>
+      <w:proofErr w:type="spellEnd"/>
+      <w:r>
+        <w:rPr>
+          <w:b/>
+          <w:bCs/>
+          <w:sz w:val="28"/>
+          <w:szCs w:val="28"/>
+        </w:rPr>
+        <w:t xml:space="preserve"> Principal</w:t>
+      </w:r>
+      <w:r>
+        <w:rPr>
+          <w:b/>
+          <w:bCs/>
+          <w:sz w:val="28"/>
+          <w:szCs w:val="28"/>
+        </w:rPr>
+        <w:t xml:space="preserve">: </w:t>
+      </w:r>
+    </w:p>
+    <w:p>
+      <w:r>
+        <w:t xml:space="preserve">       1. </w:t>
+      </w:r>
+      <w:proofErr w:type="spellStart"/>
+      <w:r>
+        <w:t>Autentificare</w:t>
+      </w:r>
+      <w:proofErr w:type="spellEnd"/>
+      <w:r>
+        <w:t xml:space="preserve"> Client Existent (</w:t>
+      </w:r>
+      <w:proofErr w:type="spellStart"/>
+      <w:r>
+        <w:t>necesar</w:t>
+      </w:r>
+      <w:proofErr w:type="spellEnd"/>
+      <w:r>
+        <w:t xml:space="preserve"> </w:t>
+      </w:r>
+      <w:proofErr w:type="spellStart"/>
+      <w:r>
+        <w:t>pentru</w:t>
+      </w:r>
+      <w:proofErr w:type="spellEnd"/>
+      <w:r>
+        <w:t xml:space="preserve"> </w:t>
+      </w:r>
+      <w:proofErr w:type="gramStart"/>
+      <w:r>
+        <w:t>a</w:t>
+      </w:r>
+      <w:proofErr w:type="gramEnd"/>
+      <w:r>
+        <w:t xml:space="preserve"> </w:t>
+      </w:r>
+      <w:proofErr w:type="spellStart"/>
+      <w:r>
+        <w:t>activa</w:t>
+      </w:r>
+      <w:proofErr w:type="spellEnd"/>
+      <w:r>
+        <w:t xml:space="preserve"> </w:t>
+      </w:r>
+      <w:proofErr w:type="spellStart"/>
+      <w:r>
+        <w:t>panoul</w:t>
+      </w:r>
+      <w:proofErr w:type="spellEnd"/>
+      <w:r>
+        <w:t xml:space="preserve"> de </w:t>
+      </w:r>
+      <w:proofErr w:type="spellStart"/>
+      <w:r>
+        <w:t>Împrumut</w:t>
+      </w:r>
+      <w:proofErr w:type="spellEnd"/>
+      <w:r>
+        <w:t>/</w:t>
+      </w:r>
+      <w:proofErr w:type="spellStart"/>
+      <w:r>
+        <w:t>Retur</w:t>
+      </w:r>
+      <w:proofErr w:type="spellEnd"/>
+      <w:r>
+        <w:t>)</w:t>
+      </w:r>
+    </w:p>
+    <w:p>
+      <w:pPr>
+        <w:pStyle w:val="ListParagraph"/>
+        <w:numPr>
+          <w:ilvl w:val="0"/>
+          <w:numId w:val="19"/>
+        </w:numPr>
+      </w:pPr>
+      <w:proofErr w:type="spellStart"/>
+      <w:r>
+        <w:t>Introduceți</w:t>
+      </w:r>
+      <w:proofErr w:type="spellEnd"/>
+      <w:r>
+        <w:t xml:space="preserve"> </w:t>
+      </w:r>
+      <w:proofErr w:type="spellStart"/>
+      <w:r>
+        <w:t>numărul</w:t>
+      </w:r>
+      <w:proofErr w:type="spellEnd"/>
+      <w:r>
+        <w:t xml:space="preserve"> de </w:t>
+      </w:r>
+      <w:proofErr w:type="spellStart"/>
+      <w:r>
+        <w:t>telefon</w:t>
+      </w:r>
+      <w:proofErr w:type="spellEnd"/>
+    </w:p>
+    <w:p>
+      <w:pPr>
+        <w:pStyle w:val="ListParagraph"/>
+        <w:numPr>
+          <w:ilvl w:val="0"/>
+          <w:numId w:val="19"/>
+        </w:numPr>
+      </w:pPr>
+      <w:proofErr w:type="spellStart"/>
+      <w:r>
+        <w:t>Apăsați</w:t>
+      </w:r>
+      <w:proofErr w:type="spellEnd"/>
+      <w:r>
+        <w:t xml:space="preserve"> </w:t>
+      </w:r>
+      <w:proofErr w:type="spellStart"/>
+      <w:r>
+        <w:t>butonul</w:t>
+      </w:r>
+      <w:proofErr w:type="spellEnd"/>
+      <w:r>
+        <w:t xml:space="preserve"> “</w:t>
+      </w:r>
+      <w:proofErr w:type="spellStart"/>
+      <w:r>
+        <w:t>Conectare</w:t>
+      </w:r>
+      <w:proofErr w:type="spellEnd"/>
+      <w:r>
+        <w:t>”</w:t>
+      </w:r>
+    </w:p>
+    <w:p>
+      <w:pPr>
+        <w:ind w:firstLine="360"/>
+      </w:pPr>
+      <w:r>
+        <w:t xml:space="preserve">2.  </w:t>
+      </w:r>
+      <w:proofErr w:type="spellStart"/>
+      <w:r>
+        <w:t>Înregistrare</w:t>
+      </w:r>
+      <w:proofErr w:type="spellEnd"/>
+      <w:r>
+        <w:t xml:space="preserve"> Client Nou</w:t>
+      </w:r>
+    </w:p>
+    <w:p>
+      <w:pPr>
+        <w:pStyle w:val="ListParagraph"/>
+        <w:numPr>
+          <w:ilvl w:val="0"/>
+          <w:numId w:val="23"/>
+        </w:numPr>
+        <w:rPr>
+          <w:lang w:val="ro-RO"/>
+        </w:rPr>
+      </w:pPr>
+      <w:r>
+        <w:rPr>
+          <w:lang w:val="ro-RO"/>
+        </w:rPr>
+        <w:t>Completați (obligatorii): Nume, Prenume, Adresă, Telefon, Email.</w:t>
+      </w:r>
+    </w:p>
+    <w:p>
+      <w:pPr>
+        <w:pStyle w:val="ListParagraph"/>
+        <w:numPr>
+          <w:ilvl w:val="0"/>
+          <w:numId w:val="23"/>
+        </w:numPr>
+        <w:rPr>
+          <w:lang w:val="ro-RO"/>
+        </w:rPr>
+      </w:pPr>
+      <w:r>
+        <w:rPr>
+          <w:lang w:val="ro-RO"/>
+        </w:rPr>
+        <w:t xml:space="preserve">Apăsați butonul </w:t>
+      </w:r>
+      <w:r>
+        <w:t>“</w:t>
+      </w:r>
+      <w:r>
+        <w:rPr>
+          <w:lang w:val="ro-RO"/>
+        </w:rPr>
+        <w:t>Înregistrare</w:t>
+      </w:r>
+      <w:r>
+        <w:t>”</w:t>
+      </w:r>
+    </w:p>
+    <w:p>
+      <w:pPr>
+        <w:ind w:firstLine="360"/>
+        <w:rPr>
+          <w:lang w:val="ro-RO"/>
+        </w:rPr>
+      </w:pPr>
+      <w:r>
+        <w:rPr>
+          <w:lang w:val="ro-RO"/>
+        </w:rPr>
+        <w:t>3.</w:t>
+      </w:r>
+      <w:r>
+        <w:rPr>
+          <w:lang w:val="ro-RO"/>
+        </w:rPr>
+        <w:t xml:space="preserve"> Împrumut Carte</w:t>
+      </w:r>
+    </w:p>
+    <w:p>
+      <w:pPr>
+        <w:pStyle w:val="ListParagraph"/>
+        <w:numPr>
+          <w:ilvl w:val="0"/>
+          <w:numId w:val="24"/>
+        </w:numPr>
+        <w:rPr>
+          <w:lang w:val="ro-RO"/>
+        </w:rPr>
+      </w:pPr>
+      <w:r>
+        <w:rPr>
+          <w:lang w:val="ro-RO"/>
+        </w:rPr>
+        <w:t>Introduceți Titlu și Autor</w:t>
+      </w:r>
+    </w:p>
+    <w:p>
+      <w:pPr>
+        <w:pStyle w:val="ListParagraph"/>
+        <w:numPr>
+          <w:ilvl w:val="0"/>
+          <w:numId w:val="24"/>
+        </w:numPr>
+        <w:rPr>
+          <w:lang w:val="ro-RO"/>
+        </w:rPr>
+      </w:pPr>
+      <w:r>
+        <w:rPr>
+          <w:lang w:val="ro-RO"/>
+        </w:rPr>
+        <w:t xml:space="preserve">Apăsați butonul </w:t>
+      </w:r>
+      <w:r>
+        <w:t>“C</w:t>
+      </w:r>
+      <w:r>
+        <w:rPr>
+          <w:lang w:val="ro-RO"/>
+        </w:rPr>
+        <w:t>ăutare</w:t>
+      </w:r>
+      <w:r>
+        <w:t>”</w:t>
+      </w:r>
+    </w:p>
+    <w:p>
+      <w:pPr>
+        <w:pStyle w:val="ListParagraph"/>
+        <w:numPr>
+          <w:ilvl w:val="0"/>
+          <w:numId w:val="24"/>
+        </w:numPr>
+        <w:rPr>
+          <w:lang w:val="ro-RO"/>
+        </w:rPr>
+      </w:pPr>
+      <w:r>
+        <w:t>Selecta</w:t>
+      </w:r>
+      <w:r>
+        <w:rPr>
+          <w:lang w:val="ro-RO"/>
+        </w:rPr>
+        <w:t>ți opțiunea („Acasă” sau „Sala de lectură”)</w:t>
+      </w:r>
+    </w:p>
+    <w:p>
+      <w:pPr>
+        <w:pStyle w:val="ListParagraph"/>
+        <w:numPr>
+          <w:ilvl w:val="0"/>
+          <w:numId w:val="10"/>
+        </w:numPr>
+        <w:rPr>
+          <w:lang w:val="ro-RO"/>
+        </w:rPr>
+      </w:pPr>
+      <w:r>
+        <w:rPr>
+          <w:lang w:val="ro-RO"/>
+        </w:rPr>
+        <w:t>Returnare Carte</w:t>
+      </w:r>
+    </w:p>
+    <w:p>
+      <w:pPr>
+        <w:pStyle w:val="ListParagraph"/>
+        <w:numPr>
+          <w:ilvl w:val="0"/>
+          <w:numId w:val="25"/>
+        </w:numPr>
+        <w:rPr>
+          <w:lang w:val="ro-RO"/>
+        </w:rPr>
+      </w:pPr>
+      <w:r>
+        <w:rPr>
+          <w:lang w:val="ro-RO"/>
+        </w:rPr>
+        <w:t xml:space="preserve">Selectați din lista </w:t>
+      </w:r>
+      <w:r>
+        <w:t>“C</w:t>
+      </w:r>
+      <w:r>
+        <w:rPr>
+          <w:lang w:val="ro-RO"/>
+        </w:rPr>
+        <w:t>ărți Împrumutate</w:t>
+      </w:r>
+      <w:r>
+        <w:t>” (</w:t>
+      </w:r>
+      <w:proofErr w:type="spellStart"/>
+      <w:r>
+        <w:t>generat</w:t>
+      </w:r>
+      <w:proofErr w:type="spellEnd"/>
+      <w:r>
+        <w:rPr>
+          <w:lang w:val="ro-RO"/>
+        </w:rPr>
+        <w:t>ă la autentificarea cu succes</w:t>
+      </w:r>
+      <w:r>
+        <w:rPr>
+          <w:lang w:val="ro-RO"/>
+        </w:rPr>
+        <w:t xml:space="preserve"> a clientului)</w:t>
+      </w:r>
+    </w:p>
+    <w:p>
+      <w:pPr>
+        <w:pStyle w:val="ListParagraph"/>
+        <w:numPr>
+          <w:ilvl w:val="0"/>
+          <w:numId w:val="25"/>
+        </w:numPr>
+        <w:rPr>
+          <w:lang w:val="ro-RO"/>
+        </w:rPr>
+      </w:pPr>
+      <w:r>
+        <w:rPr>
+          <w:lang w:val="ro-RO"/>
+        </w:rPr>
+        <w:t>Apăsați butonul „Validare”</w:t>
+      </w:r>
+    </w:p>
+    <w:p>
+      <w:pPr>
+        <w:pStyle w:val="ListBullet"/>
+        <w:numPr>
+          <w:ilvl w:val="0"/>
+          <w:numId w:val="0"/>
+        </w:numPr>
+        <w:ind w:left="360"/>
+        <w:rPr>
+          <w:b/>
+          <w:bCs/>
+          <w:sz w:val="28"/>
+          <w:szCs w:val="28"/>
+        </w:rPr>
+      </w:pPr>
+      <w:proofErr w:type="spellStart"/>
+      <w:r>
+        <w:rPr>
+          <w:b/>
+          <w:bCs/>
+          <w:sz w:val="28"/>
+          <w:szCs w:val="28"/>
+        </w:rPr>
+        <w:t>Sfaturi</w:t>
+      </w:r>
+      <w:proofErr w:type="spellEnd"/>
+      <w:r>
+        <w:rPr>
+          <w:b/>
+          <w:bCs/>
+          <w:sz w:val="28"/>
+          <w:szCs w:val="28"/>
+        </w:rPr>
+        <w:t xml:space="preserve">: </w:t>
+      </w:r>
+    </w:p>
+    <w:p>
+      <w:pPr>
+        <w:pStyle w:val="ListBullet"/>
+      </w:pPr>
+      <w:r>
+        <w:t xml:space="preserve">Client </w:t>
+      </w:r>
+      <w:proofErr w:type="spellStart"/>
+      <w:r>
+        <w:t>negăsit</w:t>
+      </w:r>
+      <w:proofErr w:type="spellEnd"/>
+      <w:r>
+        <w:t xml:space="preserve">: </w:t>
+      </w:r>
+      <w:proofErr w:type="spellStart"/>
+      <w:r>
+        <w:t>Verifică</w:t>
+      </w:r>
+      <w:proofErr w:type="spellEnd"/>
+      <w:r>
+        <w:t xml:space="preserve"> </w:t>
+      </w:r>
+      <w:proofErr w:type="spellStart"/>
+      <w:r>
+        <w:t>numărul</w:t>
+      </w:r>
+      <w:proofErr w:type="spellEnd"/>
+      <w:r>
+        <w:t xml:space="preserve"> </w:t>
+      </w:r>
+      <w:proofErr w:type="spellStart"/>
+      <w:r>
+        <w:t>introdus</w:t>
+      </w:r>
+      <w:proofErr w:type="spellEnd"/>
+    </w:p>
+    <w:p>
+      <w:pPr>
+        <w:pStyle w:val="ListBullet"/>
+      </w:pPr>
+      <w:r>
+        <w:t xml:space="preserve">Carte </w:t>
+      </w:r>
+      <w:proofErr w:type="spellStart"/>
+      <w:r>
+        <w:t>indisponibilă</w:t>
+      </w:r>
+      <w:proofErr w:type="spellEnd"/>
+      <w:r>
+        <w:t xml:space="preserve">: </w:t>
+      </w:r>
+      <w:proofErr w:type="spellStart"/>
+      <w:r>
+        <w:t>Cereți</w:t>
+      </w:r>
+      <w:proofErr w:type="spellEnd"/>
+      <w:r>
+        <w:t xml:space="preserve"> </w:t>
+      </w:r>
+      <w:proofErr w:type="spellStart"/>
+      <w:r>
+        <w:t>confirmare</w:t>
+      </w:r>
+      <w:proofErr w:type="spellEnd"/>
+      <w:r>
+        <w:t xml:space="preserve"> stoc</w:t>
+      </w:r>
     </w:p>
     <w:sectPr>
       <w:pgSz w:w="12240" w:h="15840"/>
@@ -982,9 +2901,9 @@
       <w:lvlJc w:val="left"/>
       <w:pPr>
         <w:tabs>
-          <w:tab w:val="num" w:pos="1800"/>
+          <w:tab w:val="num" w:pos="1530"/>
         </w:tabs>
-        <w:ind w:left="1800" w:hanging="360"/>
+        <w:ind w:left="1530" w:hanging="360"/>
       </w:pPr>
     </w:lvl>
   </w:abstractNum>
@@ -1143,6 +3062,98 @@
     </w:lvl>
   </w:abstractNum>
   <w:abstractNum w:abstractNumId="9" w15:restartNumberingAfterBreak="0">
+    <w:nsid w:val="002953A9"/>
+    <w:multiLevelType w:val="hybridMultilevel"/>
+    <w:tmpl w:val="B49A238E"/>
+    <w:lvl w:ilvl="0" w:tplc="0409000F">
+      <w:start w:val="1"/>
+      <w:numFmt w:val="decimal"/>
+      <w:lvlText w:val="%1."/>
+      <w:lvlJc w:val="left"/>
+      <w:pPr>
+        <w:ind w:left="720" w:hanging="360"/>
+      </w:pPr>
+      <w:rPr>
+        <w:rFonts w:hint="default"/>
+      </w:rPr>
+    </w:lvl>
+    <w:lvl w:ilvl="1" w:tplc="0409000F">
+      <w:start w:val="1"/>
+      <w:numFmt w:val="decimal"/>
+      <w:lvlText w:val="%2."/>
+      <w:lvlJc w:val="left"/>
+      <w:pPr>
+        <w:ind w:left="900" w:hanging="360"/>
+      </w:pPr>
+    </w:lvl>
+    <w:lvl w:ilvl="2" w:tplc="04090001">
+      <w:start w:val="1"/>
+      <w:numFmt w:val="bullet"/>
+      <w:lvlText w:val=""/>
+      <w:lvlJc w:val="left"/>
+      <w:pPr>
+        <w:ind w:left="1350" w:hanging="360"/>
+      </w:pPr>
+      <w:rPr>
+        <w:rFonts w:ascii="Symbol" w:hAnsi="Symbol" w:hint="default"/>
+      </w:rPr>
+    </w:lvl>
+    <w:lvl w:ilvl="3" w:tplc="0409000F">
+      <w:start w:val="1"/>
+      <w:numFmt w:val="decimal"/>
+      <w:lvlText w:val="%4."/>
+      <w:lvlJc w:val="left"/>
+      <w:pPr>
+        <w:ind w:left="810" w:hanging="360"/>
+      </w:pPr>
+    </w:lvl>
+    <w:lvl w:ilvl="4" w:tplc="04090019" w:tentative="1">
+      <w:start w:val="1"/>
+      <w:numFmt w:val="lowerLetter"/>
+      <w:lvlText w:val="%5."/>
+      <w:lvlJc w:val="left"/>
+      <w:pPr>
+        <w:ind w:left="3600" w:hanging="360"/>
+      </w:pPr>
+    </w:lvl>
+    <w:lvl w:ilvl="5" w:tplc="0409001B" w:tentative="1">
+      <w:start w:val="1"/>
+      <w:numFmt w:val="lowerRoman"/>
+      <w:lvlText w:val="%6."/>
+      <w:lvlJc w:val="right"/>
+      <w:pPr>
+        <w:ind w:left="4320" w:hanging="180"/>
+      </w:pPr>
+    </w:lvl>
+    <w:lvl w:ilvl="6" w:tplc="0409000F" w:tentative="1">
+      <w:start w:val="1"/>
+      <w:numFmt w:val="decimal"/>
+      <w:lvlText w:val="%7."/>
+      <w:lvlJc w:val="left"/>
+      <w:pPr>
+        <w:ind w:left="5040" w:hanging="360"/>
+      </w:pPr>
+    </w:lvl>
+    <w:lvl w:ilvl="7" w:tplc="04090019" w:tentative="1">
+      <w:start w:val="1"/>
+      <w:numFmt w:val="lowerLetter"/>
+      <w:lvlText w:val="%8."/>
+      <w:lvlJc w:val="left"/>
+      <w:pPr>
+        <w:ind w:left="5760" w:hanging="360"/>
+      </w:pPr>
+    </w:lvl>
+    <w:lvl w:ilvl="8" w:tplc="0409001B" w:tentative="1">
+      <w:start w:val="1"/>
+      <w:numFmt w:val="lowerRoman"/>
+      <w:lvlText w:val="%9."/>
+      <w:lvlJc w:val="right"/>
+      <w:pPr>
+        <w:ind w:left="6480" w:hanging="180"/>
+      </w:pPr>
+    </w:lvl>
+  </w:abstractNum>
+  <w:abstractNum w:abstractNumId="10" w15:restartNumberingAfterBreak="0">
     <w:nsid w:val="0F6374C7"/>
     <w:multiLevelType w:val="hybridMultilevel"/>
     <w:tmpl w:val="1E669ACE"/>
@@ -1231,7 +3242,7 @@
       </w:pPr>
     </w:lvl>
   </w:abstractNum>
-  <w:abstractNum w:abstractNumId="10" w15:restartNumberingAfterBreak="0">
+  <w:abstractNum w:abstractNumId="11" w15:restartNumberingAfterBreak="0">
     <w:nsid w:val="126B33CC"/>
     <w:multiLevelType w:val="hybridMultilevel"/>
     <w:tmpl w:val="A2B20204"/>
@@ -1320,7 +3331,245 @@
       </w:pPr>
     </w:lvl>
   </w:abstractNum>
-  <w:abstractNum w:abstractNumId="11" w15:restartNumberingAfterBreak="0">
+  <w:abstractNum w:abstractNumId="12" w15:restartNumberingAfterBreak="0">
+    <w:nsid w:val="12807B96"/>
+    <w:multiLevelType w:val="multilevel"/>
+    <w:tmpl w:val="11F401C8"/>
+    <w:lvl w:ilvl="0">
+      <w:start w:val="1"/>
+      <w:numFmt w:val="bullet"/>
+      <w:lvlText w:val=""/>
+      <w:lvlJc w:val="left"/>
+      <w:pPr>
+        <w:tabs>
+          <w:tab w:val="num" w:pos="720"/>
+        </w:tabs>
+        <w:ind w:left="720" w:hanging="360"/>
+      </w:pPr>
+      <w:rPr>
+        <w:rFonts w:ascii="Symbol" w:hAnsi="Symbol" w:hint="default"/>
+        <w:sz w:val="20"/>
+      </w:rPr>
+    </w:lvl>
+    <w:lvl w:ilvl="1" w:tentative="1">
+      <w:start w:val="1"/>
+      <w:numFmt w:val="bullet"/>
+      <w:lvlText w:val="o"/>
+      <w:lvlJc w:val="left"/>
+      <w:pPr>
+        <w:tabs>
+          <w:tab w:val="num" w:pos="1440"/>
+        </w:tabs>
+        <w:ind w:left="1440" w:hanging="360"/>
+      </w:pPr>
+      <w:rPr>
+        <w:rFonts w:ascii="Courier New" w:hAnsi="Courier New" w:hint="default"/>
+        <w:sz w:val="20"/>
+      </w:rPr>
+    </w:lvl>
+    <w:lvl w:ilvl="2" w:tentative="1">
+      <w:start w:val="1"/>
+      <w:numFmt w:val="bullet"/>
+      <w:lvlText w:val=""/>
+      <w:lvlJc w:val="left"/>
+      <w:pPr>
+        <w:tabs>
+          <w:tab w:val="num" w:pos="2160"/>
+        </w:tabs>
+        <w:ind w:left="2160" w:hanging="360"/>
+      </w:pPr>
+      <w:rPr>
+        <w:rFonts w:ascii="Wingdings" w:hAnsi="Wingdings" w:hint="default"/>
+        <w:sz w:val="20"/>
+      </w:rPr>
+    </w:lvl>
+    <w:lvl w:ilvl="3" w:tentative="1">
+      <w:start w:val="1"/>
+      <w:numFmt w:val="bullet"/>
+      <w:lvlText w:val=""/>
+      <w:lvlJc w:val="left"/>
+      <w:pPr>
+        <w:tabs>
+          <w:tab w:val="num" w:pos="2880"/>
+        </w:tabs>
+        <w:ind w:left="2880" w:hanging="360"/>
+      </w:pPr>
+      <w:rPr>
+        <w:rFonts w:ascii="Wingdings" w:hAnsi="Wingdings" w:hint="default"/>
+        <w:sz w:val="20"/>
+      </w:rPr>
+    </w:lvl>
+    <w:lvl w:ilvl="4" w:tentative="1">
+      <w:start w:val="1"/>
+      <w:numFmt w:val="bullet"/>
+      <w:lvlText w:val=""/>
+      <w:lvlJc w:val="left"/>
+      <w:pPr>
+        <w:tabs>
+          <w:tab w:val="num" w:pos="3600"/>
+        </w:tabs>
+        <w:ind w:left="3600" w:hanging="360"/>
+      </w:pPr>
+      <w:rPr>
+        <w:rFonts w:ascii="Wingdings" w:hAnsi="Wingdings" w:hint="default"/>
+        <w:sz w:val="20"/>
+      </w:rPr>
+    </w:lvl>
+    <w:lvl w:ilvl="5" w:tentative="1">
+      <w:start w:val="1"/>
+      <w:numFmt w:val="bullet"/>
+      <w:lvlText w:val=""/>
+      <w:lvlJc w:val="left"/>
+      <w:pPr>
+        <w:tabs>
+          <w:tab w:val="num" w:pos="4320"/>
+        </w:tabs>
+        <w:ind w:left="4320" w:hanging="360"/>
+      </w:pPr>
+      <w:rPr>
+        <w:rFonts w:ascii="Wingdings" w:hAnsi="Wingdings" w:hint="default"/>
+        <w:sz w:val="20"/>
+      </w:rPr>
+    </w:lvl>
+    <w:lvl w:ilvl="6" w:tentative="1">
+      <w:start w:val="1"/>
+      <w:numFmt w:val="bullet"/>
+      <w:lvlText w:val=""/>
+      <w:lvlJc w:val="left"/>
+      <w:pPr>
+        <w:tabs>
+          <w:tab w:val="num" w:pos="5040"/>
+        </w:tabs>
+        <w:ind w:left="5040" w:hanging="360"/>
+      </w:pPr>
+      <w:rPr>
+        <w:rFonts w:ascii="Wingdings" w:hAnsi="Wingdings" w:hint="default"/>
+        <w:sz w:val="20"/>
+      </w:rPr>
+    </w:lvl>
+    <w:lvl w:ilvl="7" w:tentative="1">
+      <w:start w:val="1"/>
+      <w:numFmt w:val="bullet"/>
+      <w:lvlText w:val=""/>
+      <w:lvlJc w:val="left"/>
+      <w:pPr>
+        <w:tabs>
+          <w:tab w:val="num" w:pos="5760"/>
+        </w:tabs>
+        <w:ind w:left="5760" w:hanging="360"/>
+      </w:pPr>
+      <w:rPr>
+        <w:rFonts w:ascii="Wingdings" w:hAnsi="Wingdings" w:hint="default"/>
+        <w:sz w:val="20"/>
+      </w:rPr>
+    </w:lvl>
+    <w:lvl w:ilvl="8" w:tentative="1">
+      <w:start w:val="1"/>
+      <w:numFmt w:val="bullet"/>
+      <w:lvlText w:val=""/>
+      <w:lvlJc w:val="left"/>
+      <w:pPr>
+        <w:tabs>
+          <w:tab w:val="num" w:pos="6480"/>
+        </w:tabs>
+        <w:ind w:left="6480" w:hanging="360"/>
+      </w:pPr>
+      <w:rPr>
+        <w:rFonts w:ascii="Wingdings" w:hAnsi="Wingdings" w:hint="default"/>
+        <w:sz w:val="20"/>
+      </w:rPr>
+    </w:lvl>
+  </w:abstractNum>
+  <w:abstractNum w:abstractNumId="13" w15:restartNumberingAfterBreak="0">
+    <w:nsid w:val="1B4B42B3"/>
+    <w:multiLevelType w:val="hybridMultilevel"/>
+    <w:tmpl w:val="C7827802"/>
+    <w:lvl w:ilvl="0" w:tplc="04090001">
+      <w:start w:val="1"/>
+      <w:numFmt w:val="bullet"/>
+      <w:lvlText w:val=""/>
+      <w:lvlJc w:val="left"/>
+      <w:pPr>
+        <w:ind w:left="1170" w:hanging="360"/>
+      </w:pPr>
+      <w:rPr>
+        <w:rFonts w:ascii="Symbol" w:hAnsi="Symbol" w:hint="default"/>
+      </w:rPr>
+    </w:lvl>
+    <w:lvl w:ilvl="1" w:tplc="FFFFFFFF">
+      <w:start w:val="1"/>
+      <w:numFmt w:val="lowerLetter"/>
+      <w:lvlText w:val="%2."/>
+      <w:lvlJc w:val="left"/>
+      <w:pPr>
+        <w:ind w:left="1890" w:hanging="360"/>
+      </w:pPr>
+    </w:lvl>
+    <w:lvl w:ilvl="2" w:tplc="FFFFFFFF" w:tentative="1">
+      <w:start w:val="1"/>
+      <w:numFmt w:val="lowerRoman"/>
+      <w:lvlText w:val="%3."/>
+      <w:lvlJc w:val="right"/>
+      <w:pPr>
+        <w:ind w:left="2610" w:hanging="180"/>
+      </w:pPr>
+    </w:lvl>
+    <w:lvl w:ilvl="3" w:tplc="FFFFFFFF" w:tentative="1">
+      <w:start w:val="1"/>
+      <w:numFmt w:val="decimal"/>
+      <w:lvlText w:val="%4."/>
+      <w:lvlJc w:val="left"/>
+      <w:pPr>
+        <w:ind w:left="3330" w:hanging="360"/>
+      </w:pPr>
+    </w:lvl>
+    <w:lvl w:ilvl="4" w:tplc="FFFFFFFF" w:tentative="1">
+      <w:start w:val="1"/>
+      <w:numFmt w:val="lowerLetter"/>
+      <w:lvlText w:val="%5."/>
+      <w:lvlJc w:val="left"/>
+      <w:pPr>
+        <w:ind w:left="4050" w:hanging="360"/>
+      </w:pPr>
+    </w:lvl>
+    <w:lvl w:ilvl="5" w:tplc="FFFFFFFF" w:tentative="1">
+      <w:start w:val="1"/>
+      <w:numFmt w:val="lowerRoman"/>
+      <w:lvlText w:val="%6."/>
+      <w:lvlJc w:val="right"/>
+      <w:pPr>
+        <w:ind w:left="4770" w:hanging="180"/>
+      </w:pPr>
+    </w:lvl>
+    <w:lvl w:ilvl="6" w:tplc="FFFFFFFF" w:tentative="1">
+      <w:start w:val="1"/>
+      <w:numFmt w:val="decimal"/>
+      <w:lvlText w:val="%7."/>
+      <w:lvlJc w:val="left"/>
+      <w:pPr>
+        <w:ind w:left="5490" w:hanging="360"/>
+      </w:pPr>
+    </w:lvl>
+    <w:lvl w:ilvl="7" w:tplc="FFFFFFFF" w:tentative="1">
+      <w:start w:val="1"/>
+      <w:numFmt w:val="lowerLetter"/>
+      <w:lvlText w:val="%8."/>
+      <w:lvlJc w:val="left"/>
+      <w:pPr>
+        <w:ind w:left="6210" w:hanging="360"/>
+      </w:pPr>
+    </w:lvl>
+    <w:lvl w:ilvl="8" w:tplc="FFFFFFFF" w:tentative="1">
+      <w:start w:val="1"/>
+      <w:numFmt w:val="lowerRoman"/>
+      <w:lvlText w:val="%9."/>
+      <w:lvlJc w:val="right"/>
+      <w:pPr>
+        <w:ind w:left="6930" w:hanging="180"/>
+      </w:pPr>
+    </w:lvl>
+  </w:abstractNum>
+  <w:abstractNum w:abstractNumId="14" w15:restartNumberingAfterBreak="0">
     <w:nsid w:val="31CF7E44"/>
     <w:multiLevelType w:val="hybridMultilevel"/>
     <w:tmpl w:val="1E669ACE"/>
@@ -1409,10 +3658,236 @@
       </w:pPr>
     </w:lvl>
   </w:abstractNum>
-  <w:abstractNum w:abstractNumId="12" w15:restartNumberingAfterBreak="0">
+  <w:abstractNum w:abstractNumId="15" w15:restartNumberingAfterBreak="0">
+    <w:nsid w:val="59694FE0"/>
+    <w:multiLevelType w:val="hybridMultilevel"/>
+    <w:tmpl w:val="2860472A"/>
+    <w:lvl w:ilvl="0" w:tplc="04090001">
+      <w:start w:val="1"/>
+      <w:numFmt w:val="bullet"/>
+      <w:lvlText w:val=""/>
+      <w:lvlJc w:val="left"/>
+      <w:pPr>
+        <w:ind w:left="1080" w:hanging="360"/>
+      </w:pPr>
+      <w:rPr>
+        <w:rFonts w:ascii="Symbol" w:hAnsi="Symbol" w:hint="default"/>
+      </w:rPr>
+    </w:lvl>
+    <w:lvl w:ilvl="1" w:tplc="04090003" w:tentative="1">
+      <w:start w:val="1"/>
+      <w:numFmt w:val="bullet"/>
+      <w:lvlText w:val="o"/>
+      <w:lvlJc w:val="left"/>
+      <w:pPr>
+        <w:ind w:left="1800" w:hanging="360"/>
+      </w:pPr>
+      <w:rPr>
+        <w:rFonts w:ascii="Courier New" w:hAnsi="Courier New" w:cs="Courier New" w:hint="default"/>
+      </w:rPr>
+    </w:lvl>
+    <w:lvl w:ilvl="2" w:tplc="04090005" w:tentative="1">
+      <w:start w:val="1"/>
+      <w:numFmt w:val="bullet"/>
+      <w:lvlText w:val=""/>
+      <w:lvlJc w:val="left"/>
+      <w:pPr>
+        <w:ind w:left="2520" w:hanging="360"/>
+      </w:pPr>
+      <w:rPr>
+        <w:rFonts w:ascii="Wingdings" w:hAnsi="Wingdings" w:hint="default"/>
+      </w:rPr>
+    </w:lvl>
+    <w:lvl w:ilvl="3" w:tplc="04090001" w:tentative="1">
+      <w:start w:val="1"/>
+      <w:numFmt w:val="bullet"/>
+      <w:lvlText w:val=""/>
+      <w:lvlJc w:val="left"/>
+      <w:pPr>
+        <w:ind w:left="3240" w:hanging="360"/>
+      </w:pPr>
+      <w:rPr>
+        <w:rFonts w:ascii="Symbol" w:hAnsi="Symbol" w:hint="default"/>
+      </w:rPr>
+    </w:lvl>
+    <w:lvl w:ilvl="4" w:tplc="04090003" w:tentative="1">
+      <w:start w:val="1"/>
+      <w:numFmt w:val="bullet"/>
+      <w:lvlText w:val="o"/>
+      <w:lvlJc w:val="left"/>
+      <w:pPr>
+        <w:ind w:left="3960" w:hanging="360"/>
+      </w:pPr>
+      <w:rPr>
+        <w:rFonts w:ascii="Courier New" w:hAnsi="Courier New" w:cs="Courier New" w:hint="default"/>
+      </w:rPr>
+    </w:lvl>
+    <w:lvl w:ilvl="5" w:tplc="04090005" w:tentative="1">
+      <w:start w:val="1"/>
+      <w:numFmt w:val="bullet"/>
+      <w:lvlText w:val=""/>
+      <w:lvlJc w:val="left"/>
+      <w:pPr>
+        <w:ind w:left="4680" w:hanging="360"/>
+      </w:pPr>
+      <w:rPr>
+        <w:rFonts w:ascii="Wingdings" w:hAnsi="Wingdings" w:hint="default"/>
+      </w:rPr>
+    </w:lvl>
+    <w:lvl w:ilvl="6" w:tplc="04090001" w:tentative="1">
+      <w:start w:val="1"/>
+      <w:numFmt w:val="bullet"/>
+      <w:lvlText w:val=""/>
+      <w:lvlJc w:val="left"/>
+      <w:pPr>
+        <w:ind w:left="5400" w:hanging="360"/>
+      </w:pPr>
+      <w:rPr>
+        <w:rFonts w:ascii="Symbol" w:hAnsi="Symbol" w:hint="default"/>
+      </w:rPr>
+    </w:lvl>
+    <w:lvl w:ilvl="7" w:tplc="04090003" w:tentative="1">
+      <w:start w:val="1"/>
+      <w:numFmt w:val="bullet"/>
+      <w:lvlText w:val="o"/>
+      <w:lvlJc w:val="left"/>
+      <w:pPr>
+        <w:ind w:left="6120" w:hanging="360"/>
+      </w:pPr>
+      <w:rPr>
+        <w:rFonts w:ascii="Courier New" w:hAnsi="Courier New" w:cs="Courier New" w:hint="default"/>
+      </w:rPr>
+    </w:lvl>
+    <w:lvl w:ilvl="8" w:tplc="04090005" w:tentative="1">
+      <w:start w:val="1"/>
+      <w:numFmt w:val="bullet"/>
+      <w:lvlText w:val=""/>
+      <w:lvlJc w:val="left"/>
+      <w:pPr>
+        <w:ind w:left="6840" w:hanging="360"/>
+      </w:pPr>
+      <w:rPr>
+        <w:rFonts w:ascii="Wingdings" w:hAnsi="Wingdings" w:hint="default"/>
+      </w:rPr>
+    </w:lvl>
+  </w:abstractNum>
+  <w:abstractNum w:abstractNumId="16" w15:restartNumberingAfterBreak="0">
+    <w:nsid w:val="59FA27AF"/>
+    <w:multiLevelType w:val="hybridMultilevel"/>
+    <w:tmpl w:val="5F20E3FC"/>
+    <w:lvl w:ilvl="0" w:tplc="04090001">
+      <w:start w:val="1"/>
+      <w:numFmt w:val="bullet"/>
+      <w:lvlText w:val=""/>
+      <w:lvlJc w:val="left"/>
+      <w:pPr>
+        <w:ind w:left="1350" w:hanging="360"/>
+      </w:pPr>
+      <w:rPr>
+        <w:rFonts w:ascii="Symbol" w:hAnsi="Symbol" w:hint="default"/>
+      </w:rPr>
+    </w:lvl>
+    <w:lvl w:ilvl="1" w:tplc="04090003" w:tentative="1">
+      <w:start w:val="1"/>
+      <w:numFmt w:val="bullet"/>
+      <w:lvlText w:val="o"/>
+      <w:lvlJc w:val="left"/>
+      <w:pPr>
+        <w:ind w:left="2880" w:hanging="360"/>
+      </w:pPr>
+      <w:rPr>
+        <w:rFonts w:ascii="Courier New" w:hAnsi="Courier New" w:cs="Courier New" w:hint="default"/>
+      </w:rPr>
+    </w:lvl>
+    <w:lvl w:ilvl="2" w:tplc="04090005">
+      <w:start w:val="1"/>
+      <w:numFmt w:val="bullet"/>
+      <w:lvlText w:val=""/>
+      <w:lvlJc w:val="left"/>
+      <w:pPr>
+        <w:ind w:left="3600" w:hanging="360"/>
+      </w:pPr>
+      <w:rPr>
+        <w:rFonts w:ascii="Wingdings" w:hAnsi="Wingdings" w:hint="default"/>
+      </w:rPr>
+    </w:lvl>
+    <w:lvl w:ilvl="3" w:tplc="04090001" w:tentative="1">
+      <w:start w:val="1"/>
+      <w:numFmt w:val="bullet"/>
+      <w:lvlText w:val=""/>
+      <w:lvlJc w:val="left"/>
+      <w:pPr>
+        <w:ind w:left="4320" w:hanging="360"/>
+      </w:pPr>
+      <w:rPr>
+        <w:rFonts w:ascii="Symbol" w:hAnsi="Symbol" w:hint="default"/>
+      </w:rPr>
+    </w:lvl>
+    <w:lvl w:ilvl="4" w:tplc="04090003" w:tentative="1">
+      <w:start w:val="1"/>
+      <w:numFmt w:val="bullet"/>
+      <w:lvlText w:val="o"/>
+      <w:lvlJc w:val="left"/>
+      <w:pPr>
+        <w:ind w:left="5040" w:hanging="360"/>
+      </w:pPr>
+      <w:rPr>
+        <w:rFonts w:ascii="Courier New" w:hAnsi="Courier New" w:cs="Courier New" w:hint="default"/>
+      </w:rPr>
+    </w:lvl>
+    <w:lvl w:ilvl="5" w:tplc="04090005" w:tentative="1">
+      <w:start w:val="1"/>
+      <w:numFmt w:val="bullet"/>
+      <w:lvlText w:val=""/>
+      <w:lvlJc w:val="left"/>
+      <w:pPr>
+        <w:ind w:left="5760" w:hanging="360"/>
+      </w:pPr>
+      <w:rPr>
+        <w:rFonts w:ascii="Wingdings" w:hAnsi="Wingdings" w:hint="default"/>
+      </w:rPr>
+    </w:lvl>
+    <w:lvl w:ilvl="6" w:tplc="04090001" w:tentative="1">
+      <w:start w:val="1"/>
+      <w:numFmt w:val="bullet"/>
+      <w:lvlText w:val=""/>
+      <w:lvlJc w:val="left"/>
+      <w:pPr>
+        <w:ind w:left="6480" w:hanging="360"/>
+      </w:pPr>
+      <w:rPr>
+        <w:rFonts w:ascii="Symbol" w:hAnsi="Symbol" w:hint="default"/>
+      </w:rPr>
+    </w:lvl>
+    <w:lvl w:ilvl="7" w:tplc="04090003" w:tentative="1">
+      <w:start w:val="1"/>
+      <w:numFmt w:val="bullet"/>
+      <w:lvlText w:val="o"/>
+      <w:lvlJc w:val="left"/>
+      <w:pPr>
+        <w:ind w:left="7200" w:hanging="360"/>
+      </w:pPr>
+      <w:rPr>
+        <w:rFonts w:ascii="Courier New" w:hAnsi="Courier New" w:cs="Courier New" w:hint="default"/>
+      </w:rPr>
+    </w:lvl>
+    <w:lvl w:ilvl="8" w:tplc="04090005" w:tentative="1">
+      <w:start w:val="1"/>
+      <w:numFmt w:val="bullet"/>
+      <w:lvlText w:val=""/>
+      <w:lvlJc w:val="left"/>
+      <w:pPr>
+        <w:ind w:left="7920" w:hanging="360"/>
+      </w:pPr>
+      <w:rPr>
+        <w:rFonts w:ascii="Wingdings" w:hAnsi="Wingdings" w:hint="default"/>
+      </w:rPr>
+    </w:lvl>
+  </w:abstractNum>
+  <w:abstractNum w:abstractNumId="17" w15:restartNumberingAfterBreak="0">
     <w:nsid w:val="61F3618A"/>
     <w:multiLevelType w:val="hybridMultilevel"/>
-    <w:tmpl w:val="1E669ACE"/>
+    <w:tmpl w:val="BEAC4BE4"/>
     <w:lvl w:ilvl="0" w:tplc="0409000F">
       <w:start w:val="1"/>
       <w:numFmt w:val="decimal"/>
@@ -1425,7 +3900,7 @@
         <w:rFonts w:hint="default"/>
       </w:rPr>
     </w:lvl>
-    <w:lvl w:ilvl="1" w:tplc="04090019" w:tentative="1">
+    <w:lvl w:ilvl="1" w:tplc="04090019">
       <w:start w:val="1"/>
       <w:numFmt w:val="lowerLetter"/>
       <w:lvlText w:val="%2."/>
@@ -1498,7 +3973,7 @@
       </w:pPr>
     </w:lvl>
   </w:abstractNum>
-  <w:abstractNum w:abstractNumId="13" w15:restartNumberingAfterBreak="0">
+  <w:abstractNum w:abstractNumId="18" w15:restartNumberingAfterBreak="0">
     <w:nsid w:val="69745218"/>
     <w:multiLevelType w:val="hybridMultilevel"/>
     <w:tmpl w:val="4768D260"/>
@@ -1611,7 +4086,269 @@
       </w:rPr>
     </w:lvl>
   </w:abstractNum>
-  <w:abstractNum w:abstractNumId="14" w15:restartNumberingAfterBreak="0">
+  <w:abstractNum w:abstractNumId="19" w15:restartNumberingAfterBreak="0">
+    <w:nsid w:val="6FF442D9"/>
+    <w:multiLevelType w:val="hybridMultilevel"/>
+    <w:tmpl w:val="A3928F3C"/>
+    <w:lvl w:ilvl="0" w:tplc="04090001">
+      <w:start w:val="1"/>
+      <w:numFmt w:val="bullet"/>
+      <w:lvlText w:val=""/>
+      <w:lvlJc w:val="left"/>
+      <w:pPr>
+        <w:ind w:left="1080" w:hanging="360"/>
+      </w:pPr>
+      <w:rPr>
+        <w:rFonts w:ascii="Symbol" w:hAnsi="Symbol" w:hint="default"/>
+      </w:rPr>
+    </w:lvl>
+    <w:lvl w:ilvl="1" w:tplc="04090003">
+      <w:start w:val="1"/>
+      <w:numFmt w:val="bullet"/>
+      <w:lvlText w:val="o"/>
+      <w:lvlJc w:val="left"/>
+      <w:pPr>
+        <w:ind w:left="1440" w:hanging="360"/>
+      </w:pPr>
+      <w:rPr>
+        <w:rFonts w:ascii="Courier New" w:hAnsi="Courier New" w:cs="Courier New" w:hint="default"/>
+      </w:rPr>
+    </w:lvl>
+    <w:lvl w:ilvl="2" w:tplc="04090005">
+      <w:start w:val="1"/>
+      <w:numFmt w:val="bullet"/>
+      <w:lvlText w:val=""/>
+      <w:lvlJc w:val="left"/>
+      <w:pPr>
+        <w:ind w:left="2880" w:hanging="360"/>
+      </w:pPr>
+      <w:rPr>
+        <w:rFonts w:ascii="Wingdings" w:hAnsi="Wingdings" w:hint="default"/>
+      </w:rPr>
+    </w:lvl>
+    <w:lvl w:ilvl="3" w:tplc="04090001" w:tentative="1">
+      <w:start w:val="1"/>
+      <w:numFmt w:val="bullet"/>
+      <w:lvlText w:val=""/>
+      <w:lvlJc w:val="left"/>
+      <w:pPr>
+        <w:ind w:left="3600" w:hanging="360"/>
+      </w:pPr>
+      <w:rPr>
+        <w:rFonts w:ascii="Symbol" w:hAnsi="Symbol" w:hint="default"/>
+      </w:rPr>
+    </w:lvl>
+    <w:lvl w:ilvl="4" w:tplc="04090003" w:tentative="1">
+      <w:start w:val="1"/>
+      <w:numFmt w:val="bullet"/>
+      <w:lvlText w:val="o"/>
+      <w:lvlJc w:val="left"/>
+      <w:pPr>
+        <w:ind w:left="4320" w:hanging="360"/>
+      </w:pPr>
+      <w:rPr>
+        <w:rFonts w:ascii="Courier New" w:hAnsi="Courier New" w:cs="Courier New" w:hint="default"/>
+      </w:rPr>
+    </w:lvl>
+    <w:lvl w:ilvl="5" w:tplc="04090005" w:tentative="1">
+      <w:start w:val="1"/>
+      <w:numFmt w:val="bullet"/>
+      <w:lvlText w:val=""/>
+      <w:lvlJc w:val="left"/>
+      <w:pPr>
+        <w:ind w:left="5040" w:hanging="360"/>
+      </w:pPr>
+      <w:rPr>
+        <w:rFonts w:ascii="Wingdings" w:hAnsi="Wingdings" w:hint="default"/>
+      </w:rPr>
+    </w:lvl>
+    <w:lvl w:ilvl="6" w:tplc="04090001" w:tentative="1">
+      <w:start w:val="1"/>
+      <w:numFmt w:val="bullet"/>
+      <w:lvlText w:val=""/>
+      <w:lvlJc w:val="left"/>
+      <w:pPr>
+        <w:ind w:left="5760" w:hanging="360"/>
+      </w:pPr>
+      <w:rPr>
+        <w:rFonts w:ascii="Symbol" w:hAnsi="Symbol" w:hint="default"/>
+      </w:rPr>
+    </w:lvl>
+    <w:lvl w:ilvl="7" w:tplc="04090003" w:tentative="1">
+      <w:start w:val="1"/>
+      <w:numFmt w:val="bullet"/>
+      <w:lvlText w:val="o"/>
+      <w:lvlJc w:val="left"/>
+      <w:pPr>
+        <w:ind w:left="6480" w:hanging="360"/>
+      </w:pPr>
+      <w:rPr>
+        <w:rFonts w:ascii="Courier New" w:hAnsi="Courier New" w:cs="Courier New" w:hint="default"/>
+      </w:rPr>
+    </w:lvl>
+    <w:lvl w:ilvl="8" w:tplc="04090005" w:tentative="1">
+      <w:start w:val="1"/>
+      <w:numFmt w:val="bullet"/>
+      <w:lvlText w:val=""/>
+      <w:lvlJc w:val="left"/>
+      <w:pPr>
+        <w:ind w:left="7200" w:hanging="360"/>
+      </w:pPr>
+      <w:rPr>
+        <w:rFonts w:ascii="Wingdings" w:hAnsi="Wingdings" w:hint="default"/>
+      </w:rPr>
+    </w:lvl>
+  </w:abstractNum>
+  <w:abstractNum w:abstractNumId="20" w15:restartNumberingAfterBreak="0">
+    <w:nsid w:val="77082F4D"/>
+    <w:multiLevelType w:val="multilevel"/>
+    <w:tmpl w:val="9AECE7EA"/>
+    <w:lvl w:ilvl="0">
+      <w:start w:val="1"/>
+      <w:numFmt w:val="bullet"/>
+      <w:lvlText w:val=""/>
+      <w:lvlJc w:val="left"/>
+      <w:pPr>
+        <w:tabs>
+          <w:tab w:val="num" w:pos="720"/>
+        </w:tabs>
+        <w:ind w:left="720" w:hanging="360"/>
+      </w:pPr>
+      <w:rPr>
+        <w:rFonts w:ascii="Symbol" w:hAnsi="Symbol" w:hint="default"/>
+        <w:sz w:val="20"/>
+      </w:rPr>
+    </w:lvl>
+    <w:lvl w:ilvl="1" w:tentative="1">
+      <w:start w:val="1"/>
+      <w:numFmt w:val="bullet"/>
+      <w:lvlText w:val="o"/>
+      <w:lvlJc w:val="left"/>
+      <w:pPr>
+        <w:tabs>
+          <w:tab w:val="num" w:pos="1440"/>
+        </w:tabs>
+        <w:ind w:left="1440" w:hanging="360"/>
+      </w:pPr>
+      <w:rPr>
+        <w:rFonts w:ascii="Courier New" w:hAnsi="Courier New" w:hint="default"/>
+        <w:sz w:val="20"/>
+      </w:rPr>
+    </w:lvl>
+    <w:lvl w:ilvl="2" w:tentative="1">
+      <w:start w:val="1"/>
+      <w:numFmt w:val="bullet"/>
+      <w:lvlText w:val=""/>
+      <w:lvlJc w:val="left"/>
+      <w:pPr>
+        <w:tabs>
+          <w:tab w:val="num" w:pos="2160"/>
+        </w:tabs>
+        <w:ind w:left="2160" w:hanging="360"/>
+      </w:pPr>
+      <w:rPr>
+        <w:rFonts w:ascii="Wingdings" w:hAnsi="Wingdings" w:hint="default"/>
+        <w:sz w:val="20"/>
+      </w:rPr>
+    </w:lvl>
+    <w:lvl w:ilvl="3" w:tentative="1">
+      <w:start w:val="1"/>
+      <w:numFmt w:val="bullet"/>
+      <w:lvlText w:val=""/>
+      <w:lvlJc w:val="left"/>
+      <w:pPr>
+        <w:tabs>
+          <w:tab w:val="num" w:pos="2880"/>
+        </w:tabs>
+        <w:ind w:left="2880" w:hanging="360"/>
+      </w:pPr>
+      <w:rPr>
+        <w:rFonts w:ascii="Wingdings" w:hAnsi="Wingdings" w:hint="default"/>
+        <w:sz w:val="20"/>
+      </w:rPr>
+    </w:lvl>
+    <w:lvl w:ilvl="4" w:tentative="1">
+      <w:start w:val="1"/>
+      <w:numFmt w:val="bullet"/>
+      <w:lvlText w:val=""/>
+      <w:lvlJc w:val="left"/>
+      <w:pPr>
+        <w:tabs>
+          <w:tab w:val="num" w:pos="3600"/>
+        </w:tabs>
+        <w:ind w:left="3600" w:hanging="360"/>
+      </w:pPr>
+      <w:rPr>
+        <w:rFonts w:ascii="Wingdings" w:hAnsi="Wingdings" w:hint="default"/>
+        <w:sz w:val="20"/>
+      </w:rPr>
+    </w:lvl>
+    <w:lvl w:ilvl="5" w:tentative="1">
+      <w:start w:val="1"/>
+      <w:numFmt w:val="bullet"/>
+      <w:lvlText w:val=""/>
+      <w:lvlJc w:val="left"/>
+      <w:pPr>
+        <w:tabs>
+          <w:tab w:val="num" w:pos="4320"/>
+        </w:tabs>
+        <w:ind w:left="4320" w:hanging="360"/>
+      </w:pPr>
+      <w:rPr>
+        <w:rFonts w:ascii="Wingdings" w:hAnsi="Wingdings" w:hint="default"/>
+        <w:sz w:val="20"/>
+      </w:rPr>
+    </w:lvl>
+    <w:lvl w:ilvl="6" w:tentative="1">
+      <w:start w:val="1"/>
+      <w:numFmt w:val="bullet"/>
+      <w:lvlText w:val=""/>
+      <w:lvlJc w:val="left"/>
+      <w:pPr>
+        <w:tabs>
+          <w:tab w:val="num" w:pos="5040"/>
+        </w:tabs>
+        <w:ind w:left="5040" w:hanging="360"/>
+      </w:pPr>
+      <w:rPr>
+        <w:rFonts w:ascii="Wingdings" w:hAnsi="Wingdings" w:hint="default"/>
+        <w:sz w:val="20"/>
+      </w:rPr>
+    </w:lvl>
+    <w:lvl w:ilvl="7" w:tentative="1">
+      <w:start w:val="1"/>
+      <w:numFmt w:val="bullet"/>
+      <w:lvlText w:val=""/>
+      <w:lvlJc w:val="left"/>
+      <w:pPr>
+        <w:tabs>
+          <w:tab w:val="num" w:pos="5760"/>
+        </w:tabs>
+        <w:ind w:left="5760" w:hanging="360"/>
+      </w:pPr>
+      <w:rPr>
+        <w:rFonts w:ascii="Wingdings" w:hAnsi="Wingdings" w:hint="default"/>
+        <w:sz w:val="20"/>
+      </w:rPr>
+    </w:lvl>
+    <w:lvl w:ilvl="8" w:tentative="1">
+      <w:start w:val="1"/>
+      <w:numFmt w:val="bullet"/>
+      <w:lvlText w:val=""/>
+      <w:lvlJc w:val="left"/>
+      <w:pPr>
+        <w:tabs>
+          <w:tab w:val="num" w:pos="6480"/>
+        </w:tabs>
+        <w:ind w:left="6480" w:hanging="360"/>
+      </w:pPr>
+      <w:rPr>
+        <w:rFonts w:ascii="Wingdings" w:hAnsi="Wingdings" w:hint="default"/>
+        <w:sz w:val="20"/>
+      </w:rPr>
+    </w:lvl>
+  </w:abstractNum>
+  <w:abstractNum w:abstractNumId="21" w15:restartNumberingAfterBreak="0">
     <w:nsid w:val="791B51FC"/>
     <w:multiLevelType w:val="hybridMultilevel"/>
     <w:tmpl w:val="1E669ACE"/>
@@ -1700,7 +4437,120 @@
       </w:pPr>
     </w:lvl>
   </w:abstractNum>
-  <w:abstractNum w:abstractNumId="15" w15:restartNumberingAfterBreak="0">
+  <w:abstractNum w:abstractNumId="22" w15:restartNumberingAfterBreak="0">
+    <w:nsid w:val="7A097362"/>
+    <w:multiLevelType w:val="hybridMultilevel"/>
+    <w:tmpl w:val="70A4C000"/>
+    <w:lvl w:ilvl="0" w:tplc="04090001">
+      <w:start w:val="1"/>
+      <w:numFmt w:val="bullet"/>
+      <w:lvlText w:val=""/>
+      <w:lvlJc w:val="left"/>
+      <w:pPr>
+        <w:ind w:left="1080" w:hanging="360"/>
+      </w:pPr>
+      <w:rPr>
+        <w:rFonts w:ascii="Symbol" w:hAnsi="Symbol" w:hint="default"/>
+      </w:rPr>
+    </w:lvl>
+    <w:lvl w:ilvl="1" w:tplc="04090003" w:tentative="1">
+      <w:start w:val="1"/>
+      <w:numFmt w:val="bullet"/>
+      <w:lvlText w:val="o"/>
+      <w:lvlJc w:val="left"/>
+      <w:pPr>
+        <w:ind w:left="1800" w:hanging="360"/>
+      </w:pPr>
+      <w:rPr>
+        <w:rFonts w:ascii="Courier New" w:hAnsi="Courier New" w:cs="Courier New" w:hint="default"/>
+      </w:rPr>
+    </w:lvl>
+    <w:lvl w:ilvl="2" w:tplc="04090005" w:tentative="1">
+      <w:start w:val="1"/>
+      <w:numFmt w:val="bullet"/>
+      <w:lvlText w:val=""/>
+      <w:lvlJc w:val="left"/>
+      <w:pPr>
+        <w:ind w:left="2520" w:hanging="360"/>
+      </w:pPr>
+      <w:rPr>
+        <w:rFonts w:ascii="Wingdings" w:hAnsi="Wingdings" w:hint="default"/>
+      </w:rPr>
+    </w:lvl>
+    <w:lvl w:ilvl="3" w:tplc="04090001" w:tentative="1">
+      <w:start w:val="1"/>
+      <w:numFmt w:val="bullet"/>
+      <w:lvlText w:val=""/>
+      <w:lvlJc w:val="left"/>
+      <w:pPr>
+        <w:ind w:left="3240" w:hanging="360"/>
+      </w:pPr>
+      <w:rPr>
+        <w:rFonts w:ascii="Symbol" w:hAnsi="Symbol" w:hint="default"/>
+      </w:rPr>
+    </w:lvl>
+    <w:lvl w:ilvl="4" w:tplc="04090003" w:tentative="1">
+      <w:start w:val="1"/>
+      <w:numFmt w:val="bullet"/>
+      <w:lvlText w:val="o"/>
+      <w:lvlJc w:val="left"/>
+      <w:pPr>
+        <w:ind w:left="3960" w:hanging="360"/>
+      </w:pPr>
+      <w:rPr>
+        <w:rFonts w:ascii="Courier New" w:hAnsi="Courier New" w:cs="Courier New" w:hint="default"/>
+      </w:rPr>
+    </w:lvl>
+    <w:lvl w:ilvl="5" w:tplc="04090005" w:tentative="1">
+      <w:start w:val="1"/>
+      <w:numFmt w:val="bullet"/>
+      <w:lvlText w:val=""/>
+      <w:lvlJc w:val="left"/>
+      <w:pPr>
+        <w:ind w:left="4680" w:hanging="360"/>
+      </w:pPr>
+      <w:rPr>
+        <w:rFonts w:ascii="Wingdings" w:hAnsi="Wingdings" w:hint="default"/>
+      </w:rPr>
+    </w:lvl>
+    <w:lvl w:ilvl="6" w:tplc="04090001" w:tentative="1">
+      <w:start w:val="1"/>
+      <w:numFmt w:val="bullet"/>
+      <w:lvlText w:val=""/>
+      <w:lvlJc w:val="left"/>
+      <w:pPr>
+        <w:ind w:left="5400" w:hanging="360"/>
+      </w:pPr>
+      <w:rPr>
+        <w:rFonts w:ascii="Symbol" w:hAnsi="Symbol" w:hint="default"/>
+      </w:rPr>
+    </w:lvl>
+    <w:lvl w:ilvl="7" w:tplc="04090003" w:tentative="1">
+      <w:start w:val="1"/>
+      <w:numFmt w:val="bullet"/>
+      <w:lvlText w:val="o"/>
+      <w:lvlJc w:val="left"/>
+      <w:pPr>
+        <w:ind w:left="6120" w:hanging="360"/>
+      </w:pPr>
+      <w:rPr>
+        <w:rFonts w:ascii="Courier New" w:hAnsi="Courier New" w:cs="Courier New" w:hint="default"/>
+      </w:rPr>
+    </w:lvl>
+    <w:lvl w:ilvl="8" w:tplc="04090005" w:tentative="1">
+      <w:start w:val="1"/>
+      <w:numFmt w:val="bullet"/>
+      <w:lvlText w:val=""/>
+      <w:lvlJc w:val="left"/>
+      <w:pPr>
+        <w:ind w:left="6840" w:hanging="360"/>
+      </w:pPr>
+      <w:rPr>
+        <w:rFonts w:ascii="Wingdings" w:hAnsi="Wingdings" w:hint="default"/>
+      </w:rPr>
+    </w:lvl>
+  </w:abstractNum>
+  <w:abstractNum w:abstractNumId="23" w15:restartNumberingAfterBreak="0">
     <w:nsid w:val="7AA31292"/>
     <w:multiLevelType w:val="hybridMultilevel"/>
     <w:tmpl w:val="E38E821C"/>
@@ -1790,7 +4640,7 @@
       </w:pPr>
     </w:lvl>
   </w:abstractNum>
-  <w:abstractNum w:abstractNumId="16" w15:restartNumberingAfterBreak="0">
+  <w:abstractNum w:abstractNumId="24" w15:restartNumberingAfterBreak="0">
     <w:nsid w:val="7CB04FCC"/>
     <w:multiLevelType w:val="hybridMultilevel"/>
     <w:tmpl w:val="1E669ACE"/>
@@ -1907,28 +4757,52 @@
     <w:abstractNumId w:val="0"/>
   </w:num>
   <w:num w:numId="10" w16cid:durableId="306670849">
+    <w:abstractNumId w:val="17"/>
+  </w:num>
+  <w:num w:numId="11" w16cid:durableId="1726414914">
+    <w:abstractNumId w:val="21"/>
+  </w:num>
+  <w:num w:numId="12" w16cid:durableId="1168056364">
+    <w:abstractNumId w:val="14"/>
+  </w:num>
+  <w:num w:numId="13" w16cid:durableId="542399514">
+    <w:abstractNumId w:val="11"/>
+  </w:num>
+  <w:num w:numId="14" w16cid:durableId="908223260">
+    <w:abstractNumId w:val="10"/>
+  </w:num>
+  <w:num w:numId="15" w16cid:durableId="326831267">
+    <w:abstractNumId w:val="24"/>
+  </w:num>
+  <w:num w:numId="16" w16cid:durableId="1427573319">
+    <w:abstractNumId w:val="18"/>
+  </w:num>
+  <w:num w:numId="17" w16cid:durableId="230623315">
+    <w:abstractNumId w:val="23"/>
+  </w:num>
+  <w:num w:numId="18" w16cid:durableId="378211710">
+    <w:abstractNumId w:val="9"/>
+  </w:num>
+  <w:num w:numId="19" w16cid:durableId="670371192">
+    <w:abstractNumId w:val="19"/>
+  </w:num>
+  <w:num w:numId="20" w16cid:durableId="1376346253">
+    <w:abstractNumId w:val="16"/>
+  </w:num>
+  <w:num w:numId="21" w16cid:durableId="1227299046">
     <w:abstractNumId w:val="12"/>
   </w:num>
-  <w:num w:numId="11" w16cid:durableId="1726414914">
-    <w:abstractNumId w:val="14"/>
+  <w:num w:numId="22" w16cid:durableId="1478448455">
+    <w:abstractNumId w:val="20"/>
   </w:num>
-  <w:num w:numId="12" w16cid:durableId="1168056364">
-    <w:abstractNumId w:val="11"/>
+  <w:num w:numId="23" w16cid:durableId="2029062390">
+    <w:abstractNumId w:val="22"/>
   </w:num>
-  <w:num w:numId="13" w16cid:durableId="542399514">
-    <w:abstractNumId w:val="10"/>
+  <w:num w:numId="24" w16cid:durableId="272520109">
+    <w:abstractNumId w:val="15"/>
   </w:num>
-  <w:num w:numId="14" w16cid:durableId="908223260">
-    <w:abstractNumId w:val="9"/>
-  </w:num>
-  <w:num w:numId="15" w16cid:durableId="326831267">
-    <w:abstractNumId w:val="16"/>
-  </w:num>
-  <w:num w:numId="16" w16cid:durableId="1427573319">
+  <w:num w:numId="25" w16cid:durableId="503859747">
     <w:abstractNumId w:val="13"/>
-  </w:num>
-  <w:num w:numId="17" w16cid:durableId="230623315">
-    <w:abstractNumId w:val="15"/>
   </w:num>
 </w:numbering>
 </file>
@@ -2322,7 +5196,7 @@
   <w:style w:type="paragraph" w:default="1" w:styleId="Normal">
     <w:name w:val="Normal"/>
     <w:qFormat/>
-    <w:rsid w:val="00FC693F"/>
+    <w:rsid w:val="0087484D"/>
   </w:style>
   <w:style w:type="paragraph" w:styleId="Heading1">
     <w:name w:val="heading 1"/>
@@ -2536,7 +5410,6 @@
   <w:style w:type="character" w:default="1" w:styleId="DefaultParagraphFont">
     <w:name w:val="Default Paragraph Font"/>
     <w:uiPriority w:val="1"/>
-    <w:semiHidden/>
     <w:unhideWhenUsed/>
   </w:style>
   <w:style w:type="table" w:default="1" w:styleId="TableNormal">
@@ -13313,6 +16186,19 @@
       </w:tcPr>
     </w:tblStylePr>
   </w:style>
+  <w:style w:type="paragraph" w:customStyle="1" w:styleId="ds-markdown-paragraph">
+    <w:name w:val="ds-markdown-paragraph"/>
+    <w:basedOn w:val="Normal"/>
+    <w:rsid w:val="00B01293"/>
+    <w:pPr>
+      <w:spacing w:before="100" w:beforeAutospacing="1" w:after="100" w:afterAutospacing="1" w:line="240" w:lineRule="auto"/>
+    </w:pPr>
+    <w:rPr>
+      <w:rFonts w:ascii="Times New Roman" w:eastAsia="Times New Roman" w:hAnsi="Times New Roman" w:cs="Times New Roman"/>
+      <w:sz w:val="24"/>
+      <w:szCs w:val="24"/>
+    </w:rPr>
+  </w:style>
 </w:styles>
 </file>
 

</xml_diff>